<commit_message>
New latency measurement, class diagrams, measurments of LOC network/logic etc.
</commit_message>
<xml_diff>
--- a/docs/metoden/Mall för klassificering av klasser.docx
+++ b/docs/metoden/Mall för klassificering av klasser.docx
@@ -1,6 +1,6 @@
 
 <file path=word/document.xml><?xml version="1.0" encoding="utf-8"?>
-<w:document xmlns:wpc="http://schemas.microsoft.com/office/word/2010/wordprocessingCanvas" xmlns:mo="http://schemas.microsoft.com/office/mac/office/2008/main" xmlns:mc="http://schemas.openxmlformats.org/markup-compatibility/2006" xmlns:mv="urn:schemas-microsoft-com:mac:vml" xmlns:o="urn:schemas-microsoft-com:office:office" xmlns:r="http://schemas.openxmlformats.org/officeDocument/2006/relationships" xmlns:m="http://schemas.openxmlformats.org/officeDocument/2006/math" xmlns:v="urn:schemas-microsoft-com:vml" xmlns:wp14="http://schemas.microsoft.com/office/word/2010/wordprocessingDrawing" xmlns:wp="http://schemas.openxmlformats.org/drawingml/2006/wordprocessingDrawing" xmlns:w10="urn:schemas-microsoft-com:office:word" xmlns:w="http://schemas.openxmlformats.org/wordprocessingml/2006/main" xmlns:w14="http://schemas.microsoft.com/office/word/2010/wordml" xmlns:wpg="http://schemas.microsoft.com/office/word/2010/wordprocessingGroup" xmlns:wpi="http://schemas.microsoft.com/office/word/2010/wordprocessingInk" xmlns:wne="http://schemas.microsoft.com/office/word/2006/wordml" xmlns:wps="http://schemas.microsoft.com/office/word/2010/wordprocessingShape" mc:Ignorable="w14 wp14">
+<w:document xmlns:wpc="http://schemas.microsoft.com/office/word/2010/wordprocessingCanvas" xmlns:mc="http://schemas.openxmlformats.org/markup-compatibility/2006" xmlns:o="urn:schemas-microsoft-com:office:office" xmlns:r="http://schemas.openxmlformats.org/officeDocument/2006/relationships" xmlns:m="http://schemas.openxmlformats.org/officeDocument/2006/math" xmlns:v="urn:schemas-microsoft-com:vml" xmlns:wp14="http://schemas.microsoft.com/office/word/2010/wordprocessingDrawing" xmlns:wp="http://schemas.openxmlformats.org/drawingml/2006/wordprocessingDrawing" xmlns:w10="urn:schemas-microsoft-com:office:word" xmlns:w="http://schemas.openxmlformats.org/wordprocessingml/2006/main" xmlns:w14="http://schemas.microsoft.com/office/word/2010/wordml" xmlns:wpg="http://schemas.microsoft.com/office/word/2010/wordprocessingGroup" xmlns:wpi="http://schemas.microsoft.com/office/word/2010/wordprocessingInk" xmlns:wne="http://schemas.microsoft.com/office/word/2006/wordml" xmlns:wps="http://schemas.microsoft.com/office/word/2010/wordprocessingShape" mc:Ignorable="w14 wp14">
   <w:body>
     <w:p>
       <w:pPr>
@@ -377,15 +377,13 @@
     </w:p>
     <w:p>
       <w:pPr>
-        <w:pStyle w:val="Heading3"/>
-        <w:spacing w:line="360" w:lineRule="auto"/>
+        <w:pStyle w:val="Heading1"/>
       </w:pPr>
       <w:r>
         <w:t>Core-pakage utvärdering iteration 1:</w:t>
       </w:r>
-      <w:bookmarkStart w:id="0" w:name="_GoBack"/>
-      <w:bookmarkEnd w:id="0"/>
     </w:p>
+    <w:p/>
     <w:tbl>
       <w:tblPr>
         <w:tblStyle w:val="TableGrid"/>
@@ -550,13 +548,8 @@
               <w:spacing w:line="360" w:lineRule="auto"/>
             </w:pPr>
             <w:r>
-              <w:t>2,</w:t>
+              <w:t>2,7%</w:t>
             </w:r>
-            <w:proofErr w:type="gramStart"/>
-            <w:r>
-              <w:t>7%</w:t>
-            </w:r>
-            <w:proofErr w:type="gramEnd"/>
           </w:p>
         </w:tc>
         <w:tc>
@@ -588,6 +581,339 @@
       </w:tr>
     </w:tbl>
     <w:p/>
+    <w:p>
+      <w:r>
+        <w:t>Mixade klasser:</w:t>
+      </w:r>
+      <w:r>
+        <w:br/>
+      </w:r>
+      <w:r>
+        <w:rPr>
+          <w:color w:val="9BBB59" w:themeColor="accent3"/>
+        </w:rPr>
+        <w:t>&lt;15%</w:t>
+      </w:r>
+      <w:r>
+        <w:br/>
+      </w:r>
+      <w:r>
+        <w:rPr>
+          <w:color w:val="F79646" w:themeColor="accent6"/>
+        </w:rPr>
+        <w:t>16-30%</w:t>
+      </w:r>
+      <w:r>
+        <w:br/>
+      </w:r>
+      <w:r>
+        <w:rPr>
+          <w:color w:val="C0504D" w:themeColor="accent2"/>
+        </w:rPr>
+        <w:t>30%&gt;</w:t>
+      </w:r>
+    </w:p>
+    <w:p>
+      <w:r>
+        <w:rPr>
+          <w:u w:val="single"/>
+        </w:rPr>
+        <w:t>LobbyScreen</w:t>
+      </w:r>
+      <w:r>
+        <w:br/>
+        <w:t xml:space="preserve">LOC: </w:t>
+      </w:r>
+      <w:r>
+        <w:rPr>
+          <w:i/>
+        </w:rPr>
+        <w:t>69</w:t>
+      </w:r>
+      <w:r>
+        <w:br/>
+        <w:t xml:space="preserve">LOC Nätverk: </w:t>
+      </w:r>
+      <w:r>
+        <w:rPr>
+          <w:i/>
+          <w:color w:val="9BBB59" w:themeColor="accent3"/>
+        </w:rPr>
+        <w:t>8</w:t>
+      </w:r>
+      <w:r>
+        <w:rPr>
+          <w:i/>
+          <w:color w:val="9BBB59" w:themeColor="accent3"/>
+        </w:rPr>
+        <w:t xml:space="preserve"> - 11.6%</w:t>
+      </w:r>
+      <w:r>
+        <w:br/>
+        <w:t xml:space="preserve">LOC Spellogik: </w:t>
+      </w:r>
+      <w:r>
+        <w:rPr>
+          <w:i/>
+          <w:color w:val="9BBB59" w:themeColor="accent3"/>
+        </w:rPr>
+        <w:t>61 – 88.4%</w:t>
+      </w:r>
+    </w:p>
+    <w:p>
+      <w:r>
+        <w:rPr>
+          <w:u w:val="single"/>
+        </w:rPr>
+        <w:t>NetworkGameScreen</w:t>
+      </w:r>
+      <w:r>
+        <w:br/>
+        <w:t xml:space="preserve">LOC: </w:t>
+      </w:r>
+      <w:r>
+        <w:rPr>
+          <w:i/>
+        </w:rPr>
+        <w:t>42</w:t>
+      </w:r>
+      <w:r>
+        <w:br/>
+        <w:t xml:space="preserve">LOC Nätverk: </w:t>
+      </w:r>
+      <w:r>
+        <w:rPr>
+          <w:i/>
+          <w:color w:val="F79646" w:themeColor="accent6"/>
+        </w:rPr>
+        <w:t>10 – 23.8%</w:t>
+      </w:r>
+      <w:r>
+        <w:br/>
+        <w:t xml:space="preserve">LOC Spellogik: </w:t>
+      </w:r>
+      <w:r>
+        <w:rPr>
+          <w:i/>
+          <w:color w:val="F79646" w:themeColor="accent6"/>
+        </w:rPr>
+        <w:t>32 – 76.2%</w:t>
+      </w:r>
+    </w:p>
+    <w:p>
+      <w:r>
+        <w:rPr>
+          <w:u w:val="single"/>
+        </w:rPr>
+        <w:t>ClientWorldModel</w:t>
+      </w:r>
+      <w:r>
+        <w:br/>
+      </w:r>
+      <w:r>
+        <w:t>LOC:</w:t>
+      </w:r>
+      <w:r>
+        <w:t xml:space="preserve"> </w:t>
+      </w:r>
+      <w:r>
+        <w:rPr>
+          <w:i/>
+        </w:rPr>
+        <w:t>93</w:t>
+      </w:r>
+      <w:r>
+        <w:br/>
+        <w:t>LOC Nätverk:</w:t>
+      </w:r>
+      <w:r>
+        <w:t xml:space="preserve"> </w:t>
+      </w:r>
+      <w:r>
+        <w:rPr>
+          <w:i/>
+          <w:color w:val="C0504D" w:themeColor="accent2"/>
+        </w:rPr>
+        <w:t>31 – 33.3%</w:t>
+      </w:r>
+      <w:r>
+        <w:br/>
+        <w:t>LOC Spellogik:</w:t>
+      </w:r>
+      <w:r>
+        <w:t xml:space="preserve"> </w:t>
+      </w:r>
+      <w:r>
+        <w:rPr>
+          <w:i/>
+          <w:color w:val="C0504D" w:themeColor="accent2"/>
+        </w:rPr>
+        <w:t>62 – 66.6%</w:t>
+      </w:r>
+    </w:p>
+    <w:p>
+      <w:r>
+        <w:rPr>
+          <w:u w:val="single"/>
+        </w:rPr>
+        <w:t>ServerWorldModel</w:t>
+      </w:r>
+      <w:r>
+        <w:br/>
+      </w:r>
+      <w:r>
+        <w:t>LOC:</w:t>
+      </w:r>
+      <w:r>
+        <w:t xml:space="preserve"> </w:t>
+      </w:r>
+      <w:r>
+        <w:rPr>
+          <w:i/>
+        </w:rPr>
+        <w:t>80</w:t>
+      </w:r>
+      <w:r>
+        <w:br/>
+        <w:t>LOC Nätverk:</w:t>
+      </w:r>
+      <w:r>
+        <w:t xml:space="preserve"> </w:t>
+      </w:r>
+      <w:r>
+        <w:rPr>
+          <w:i/>
+          <w:color w:val="C0504D" w:themeColor="accent2"/>
+        </w:rPr>
+        <w:t>32 – 40%</w:t>
+      </w:r>
+      <w:r>
+        <w:br/>
+        <w:t>LOC Spellogik:</w:t>
+      </w:r>
+      <w:r>
+        <w:t xml:space="preserve"> </w:t>
+      </w:r>
+      <w:r>
+        <w:rPr>
+          <w:i/>
+          <w:color w:val="C0504D" w:themeColor="accent2"/>
+        </w:rPr>
+        <w:t>48 – 60%</w:t>
+      </w:r>
+    </w:p>
+    <w:p>
+      <w:pPr>
+        <w:rPr>
+          <w:i/>
+          <w:color w:val="9BBB59" w:themeColor="accent3"/>
+        </w:rPr>
+      </w:pPr>
+      <w:r>
+        <w:rPr>
+          <w:u w:val="single"/>
+        </w:rPr>
+        <w:t>PlayerController</w:t>
+      </w:r>
+      <w:r>
+        <w:br/>
+      </w:r>
+      <w:r>
+        <w:t>LOC:</w:t>
+      </w:r>
+      <w:r>
+        <w:t xml:space="preserve"> 183</w:t>
+      </w:r>
+      <w:r>
+        <w:br/>
+        <w:t>LOC Nätverk:</w:t>
+      </w:r>
+      <w:r>
+        <w:t xml:space="preserve"> </w:t>
+      </w:r>
+      <w:r>
+        <w:rPr>
+          <w:i/>
+          <w:color w:val="9BBB59" w:themeColor="accent3"/>
+        </w:rPr>
+        <w:t>1 – 0.5%</w:t>
+      </w:r>
+      <w:r>
+        <w:br/>
+        <w:t>LOC Spellogik:</w:t>
+      </w:r>
+      <w:r>
+        <w:t xml:space="preserve"> </w:t>
+      </w:r>
+      <w:r>
+        <w:rPr>
+          <w:i/>
+          <w:color w:val="9BBB59" w:themeColor="accent3"/>
+        </w:rPr>
+        <w:t>182 – 99.5%</w:t>
+      </w:r>
+    </w:p>
+    <w:p>
+      <w:pPr>
+        <w:pStyle w:val="Heading2"/>
+      </w:pPr>
+      <w:r>
+        <w:lastRenderedPageBreak/>
+        <w:t>Klassdiagram</w:t>
+      </w:r>
+    </w:p>
+    <w:p>
+      <w:r>
+        <w:rPr>
+          <w:noProof/>
+          <w:lang w:eastAsia="sv-SE"/>
+        </w:rPr>
+        <w:drawing>
+          <wp:inline distT="0" distB="0" distL="0" distR="0" wp14:anchorId="34031B78" wp14:editId="432A9FEA">
+            <wp:extent cx="5270500" cy="4030345"/>
+            <wp:effectExtent l="0" t="0" r="6350" b="8255"/>
+            <wp:docPr id="1" name="Picture 1"/>
+            <wp:cNvGraphicFramePr>
+              <a:graphicFrameLocks xmlns:a="http://schemas.openxmlformats.org/drawingml/2006/main" noChangeAspect="1"/>
+            </wp:cNvGraphicFramePr>
+            <a:graphic xmlns:a="http://schemas.openxmlformats.org/drawingml/2006/main">
+              <a:graphicData uri="http://schemas.openxmlformats.org/drawingml/2006/picture">
+                <pic:pic xmlns:pic="http://schemas.openxmlformats.org/drawingml/2006/picture">
+                  <pic:nvPicPr>
+                    <pic:cNvPr id="0" name="diagram_2014_03_11.png"/>
+                    <pic:cNvPicPr/>
+                  </pic:nvPicPr>
+                  <pic:blipFill>
+                    <a:blip r:embed="rId7">
+                      <a:extLst>
+                        <a:ext uri="{28A0092B-C50C-407E-A947-70E740481C1C}">
+                          <a14:useLocalDpi xmlns:a14="http://schemas.microsoft.com/office/drawing/2010/main" val="0"/>
+                        </a:ext>
+                      </a:extLst>
+                    </a:blip>
+                    <a:stretch>
+                      <a:fillRect/>
+                    </a:stretch>
+                  </pic:blipFill>
+                  <pic:spPr>
+                    <a:xfrm>
+                      <a:off x="0" y="0"/>
+                      <a:ext cx="5270500" cy="4030345"/>
+                    </a:xfrm>
+                    <a:prstGeom prst="rect">
+                      <a:avLst/>
+                    </a:prstGeom>
+                  </pic:spPr>
+                </pic:pic>
+              </a:graphicData>
+            </a:graphic>
+          </wp:inline>
+        </w:drawing>
+      </w:r>
+      <w:bookmarkStart w:id="0" w:name="_GoBack"/>
+      <w:bookmarkEnd w:id="0"/>
+    </w:p>
+    <w:p/>
     <w:sectPr>
       <w:pgSz w:w="11900" w:h="16840"/>
       <w:pgMar w:top="1440" w:right="1800" w:bottom="1440" w:left="1800" w:header="708" w:footer="708" w:gutter="0"/>
@@ -598,7 +924,7 @@
 </file>
 
 <file path=word/numbering.xml><?xml version="1.0" encoding="utf-8"?>
-<w:numbering xmlns:wpc="http://schemas.microsoft.com/office/word/2010/wordprocessingCanvas" xmlns:mo="http://schemas.microsoft.com/office/mac/office/2008/main" xmlns:mc="http://schemas.openxmlformats.org/markup-compatibility/2006" xmlns:mv="urn:schemas-microsoft-com:mac:vml" xmlns:o="urn:schemas-microsoft-com:office:office" xmlns:r="http://schemas.openxmlformats.org/officeDocument/2006/relationships" xmlns:m="http://schemas.openxmlformats.org/officeDocument/2006/math" xmlns:v="urn:schemas-microsoft-com:vml" xmlns:wp14="http://schemas.microsoft.com/office/word/2010/wordprocessingDrawing" xmlns:wp="http://schemas.openxmlformats.org/drawingml/2006/wordprocessingDrawing" xmlns:w10="urn:schemas-microsoft-com:office:word" xmlns:w="http://schemas.openxmlformats.org/wordprocessingml/2006/main" xmlns:w14="http://schemas.microsoft.com/office/word/2010/wordml" xmlns:wpg="http://schemas.microsoft.com/office/word/2010/wordprocessingGroup" xmlns:wpi="http://schemas.microsoft.com/office/word/2010/wordprocessingInk" xmlns:wne="http://schemas.microsoft.com/office/word/2006/wordml" xmlns:wps="http://schemas.microsoft.com/office/word/2010/wordprocessingShape" mc:Ignorable="w14 wp14">
+<w:numbering xmlns:wpc="http://schemas.microsoft.com/office/word/2010/wordprocessingCanvas" xmlns:mc="http://schemas.openxmlformats.org/markup-compatibility/2006" xmlns:o="urn:schemas-microsoft-com:office:office" xmlns:r="http://schemas.openxmlformats.org/officeDocument/2006/relationships" xmlns:m="http://schemas.openxmlformats.org/officeDocument/2006/math" xmlns:v="urn:schemas-microsoft-com:vml" xmlns:wp14="http://schemas.microsoft.com/office/word/2010/wordprocessingDrawing" xmlns:wp="http://schemas.openxmlformats.org/drawingml/2006/wordprocessingDrawing" xmlns:w10="urn:schemas-microsoft-com:office:word" xmlns:w="http://schemas.openxmlformats.org/wordprocessingml/2006/main" xmlns:w14="http://schemas.microsoft.com/office/word/2010/wordml" xmlns:wpg="http://schemas.microsoft.com/office/word/2010/wordprocessingGroup" xmlns:wpi="http://schemas.microsoft.com/office/word/2010/wordprocessingInk" xmlns:wne="http://schemas.microsoft.com/office/word/2006/wordml" xmlns:wps="http://schemas.microsoft.com/office/word/2010/wordprocessingShape" mc:Ignorable="w14 wp14">
   <w:abstractNum w:abstractNumId="0">
     <w:nsid w:val="0DCB64B3"/>
     <w:multiLevelType w:val="hybridMultilevel"/>
@@ -851,7 +1177,7 @@
       </w:pPr>
     </w:pPrDefault>
   </w:docDefaults>
-  <w:latentStyles w:defLockedState="0" w:defUIPriority="99" w:defSemiHidden="1" w:defUnhideWhenUsed="1" w:defQFormat="0" w:count="276">
+  <w:latentStyles w:defLockedState="0" w:defUIPriority="99" w:defSemiHidden="1" w:defUnhideWhenUsed="1" w:defQFormat="0" w:count="267">
     <w:lsdException w:name="Normal" w:semiHidden="0" w:uiPriority="0" w:unhideWhenUsed="0" w:qFormat="1"/>
     <w:lsdException w:name="heading 1" w:semiHidden="0" w:uiPriority="9" w:unhideWhenUsed="0" w:qFormat="1"/>
     <w:lsdException w:name="heading 2" w:uiPriority="9" w:qFormat="1"/>
@@ -994,6 +1320,29 @@
     <w:name w:val="Normal"/>
     <w:qFormat/>
   </w:style>
+  <w:style w:type="paragraph" w:styleId="Heading1">
+    <w:name w:val="heading 1"/>
+    <w:basedOn w:val="Normal"/>
+    <w:next w:val="Normal"/>
+    <w:link w:val="Heading1Char"/>
+    <w:uiPriority w:val="9"/>
+    <w:qFormat/>
+    <w:rsid w:val="006D5868"/>
+    <w:pPr>
+      <w:keepNext/>
+      <w:keepLines/>
+      <w:spacing w:before="480" w:after="0"/>
+      <w:outlineLvl w:val="0"/>
+    </w:pPr>
+    <w:rPr>
+      <w:rFonts w:asciiTheme="majorHAnsi" w:eastAsiaTheme="majorEastAsia" w:hAnsiTheme="majorHAnsi" w:cstheme="majorBidi"/>
+      <w:b/>
+      <w:bCs/>
+      <w:color w:val="365F91" w:themeColor="accent1" w:themeShade="BF"/>
+      <w:sz w:val="28"/>
+      <w:szCs w:val="28"/>
+    </w:rPr>
+  </w:style>
   <w:style w:type="paragraph" w:styleId="Heading2">
     <w:name w:val="heading 2"/>
     <w:basedOn w:val="Normal"/>
@@ -1171,11 +1520,56 @@
       </w:tblCellMar>
     </w:tblPr>
   </w:style>
+  <w:style w:type="character" w:customStyle="1" w:styleId="Heading1Char">
+    <w:name w:val="Heading 1 Char"/>
+    <w:basedOn w:val="DefaultParagraphFont"/>
+    <w:link w:val="Heading1"/>
+    <w:uiPriority w:val="9"/>
+    <w:rsid w:val="006D5868"/>
+    <w:rPr>
+      <w:rFonts w:asciiTheme="majorHAnsi" w:eastAsiaTheme="majorEastAsia" w:hAnsiTheme="majorHAnsi" w:cstheme="majorBidi"/>
+      <w:b/>
+      <w:bCs/>
+      <w:color w:val="365F91" w:themeColor="accent1" w:themeShade="BF"/>
+      <w:sz w:val="28"/>
+      <w:szCs w:val="28"/>
+    </w:rPr>
+  </w:style>
+  <w:style w:type="paragraph" w:styleId="BalloonText">
+    <w:name w:val="Balloon Text"/>
+    <w:basedOn w:val="Normal"/>
+    <w:link w:val="BalloonTextChar"/>
+    <w:uiPriority w:val="99"/>
+    <w:semiHidden/>
+    <w:unhideWhenUsed/>
+    <w:rsid w:val="006D5868"/>
+    <w:pPr>
+      <w:spacing w:after="0"/>
+    </w:pPr>
+    <w:rPr>
+      <w:rFonts w:ascii="Tahoma" w:hAnsi="Tahoma" w:cs="Tahoma"/>
+      <w:sz w:val="16"/>
+      <w:szCs w:val="16"/>
+    </w:rPr>
+  </w:style>
+  <w:style w:type="character" w:customStyle="1" w:styleId="BalloonTextChar">
+    <w:name w:val="Balloon Text Char"/>
+    <w:basedOn w:val="DefaultParagraphFont"/>
+    <w:link w:val="BalloonText"/>
+    <w:uiPriority w:val="99"/>
+    <w:semiHidden/>
+    <w:rsid w:val="006D5868"/>
+    <w:rPr>
+      <w:rFonts w:ascii="Tahoma" w:hAnsi="Tahoma" w:cs="Tahoma"/>
+      <w:sz w:val="16"/>
+      <w:szCs w:val="16"/>
+    </w:rPr>
+  </w:style>
 </w:styles>
 </file>
 
 <file path=word/stylesWithEffects.xml><?xml version="1.0" encoding="utf-8"?>
-<w:styles xmlns:wpc="http://schemas.microsoft.com/office/word/2010/wordprocessingCanvas" xmlns:mo="http://schemas.microsoft.com/office/mac/office/2008/main" xmlns:mc="http://schemas.openxmlformats.org/markup-compatibility/2006" xmlns:mv="urn:schemas-microsoft-com:mac:vml" xmlns:o="urn:schemas-microsoft-com:office:office" xmlns:r="http://schemas.openxmlformats.org/officeDocument/2006/relationships" xmlns:m="http://schemas.openxmlformats.org/officeDocument/2006/math" xmlns:v="urn:schemas-microsoft-com:vml" xmlns:wp14="http://schemas.microsoft.com/office/word/2010/wordprocessingDrawing" xmlns:wp="http://schemas.openxmlformats.org/drawingml/2006/wordprocessingDrawing" xmlns:w10="urn:schemas-microsoft-com:office:word" xmlns:w="http://schemas.openxmlformats.org/wordprocessingml/2006/main" xmlns:w14="http://schemas.microsoft.com/office/word/2010/wordml" xmlns:wpg="http://schemas.microsoft.com/office/word/2010/wordprocessingGroup" xmlns:wpi="http://schemas.microsoft.com/office/word/2010/wordprocessingInk" xmlns:wne="http://schemas.microsoft.com/office/word/2006/wordml" xmlns:wps="http://schemas.microsoft.com/office/word/2010/wordprocessingShape" mc:Ignorable="w14 wp14">
+<w:styles xmlns:wpc="http://schemas.microsoft.com/office/word/2010/wordprocessingCanvas" xmlns:mc="http://schemas.openxmlformats.org/markup-compatibility/2006" xmlns:o="urn:schemas-microsoft-com:office:office" xmlns:r="http://schemas.openxmlformats.org/officeDocument/2006/relationships" xmlns:m="http://schemas.openxmlformats.org/officeDocument/2006/math" xmlns:v="urn:schemas-microsoft-com:vml" xmlns:wp14="http://schemas.microsoft.com/office/word/2010/wordprocessingDrawing" xmlns:wp="http://schemas.openxmlformats.org/drawingml/2006/wordprocessingDrawing" xmlns:w10="urn:schemas-microsoft-com:office:word" xmlns:w="http://schemas.openxmlformats.org/wordprocessingml/2006/main" xmlns:w14="http://schemas.microsoft.com/office/word/2010/wordml" xmlns:wpg="http://schemas.microsoft.com/office/word/2010/wordprocessingGroup" xmlns:wpi="http://schemas.microsoft.com/office/word/2010/wordprocessingInk" xmlns:wne="http://schemas.microsoft.com/office/word/2006/wordml" xmlns:wps="http://schemas.microsoft.com/office/word/2010/wordprocessingShape" mc:Ignorable="w14 wp14">
   <w:docDefaults>
     <w:rPrDefault>
       <w:rPr>
@@ -1191,7 +1585,7 @@
       </w:pPr>
     </w:pPrDefault>
   </w:docDefaults>
-  <w:latentStyles w:defLockedState="0" w:defUIPriority="99" w:defSemiHidden="1" w:defUnhideWhenUsed="1" w:defQFormat="0" w:count="276">
+  <w:latentStyles w:defLockedState="0" w:defUIPriority="99" w:defSemiHidden="1" w:defUnhideWhenUsed="1" w:defQFormat="0" w:count="267">
     <w:lsdException w:name="Normal" w:semiHidden="0" w:uiPriority="0" w:unhideWhenUsed="0" w:qFormat="1"/>
     <w:lsdException w:name="heading 1" w:semiHidden="0" w:uiPriority="9" w:unhideWhenUsed="0" w:qFormat="1"/>
     <w:lsdException w:name="heading 2" w:uiPriority="9" w:qFormat="1"/>
@@ -1334,6 +1728,29 @@
     <w:name w:val="Normal"/>
     <w:qFormat/>
   </w:style>
+  <w:style w:type="paragraph" w:styleId="Heading1">
+    <w:name w:val="heading 1"/>
+    <w:basedOn w:val="Normal"/>
+    <w:next w:val="Normal"/>
+    <w:link w:val="Heading1Char"/>
+    <w:uiPriority w:val="9"/>
+    <w:qFormat/>
+    <w:rsid w:val="006D5868"/>
+    <w:pPr>
+      <w:keepNext/>
+      <w:keepLines/>
+      <w:spacing w:before="480" w:after="0"/>
+      <w:outlineLvl w:val="0"/>
+    </w:pPr>
+    <w:rPr>
+      <w:rFonts w:asciiTheme="majorHAnsi" w:eastAsiaTheme="majorEastAsia" w:hAnsiTheme="majorHAnsi" w:cstheme="majorBidi"/>
+      <w:b/>
+      <w:bCs/>
+      <w:color w:val="365F91" w:themeColor="accent1" w:themeShade="BF"/>
+      <w:sz w:val="28"/>
+      <w:szCs w:val="28"/>
+    </w:rPr>
+  </w:style>
   <w:style w:type="paragraph" w:styleId="Heading2">
     <w:name w:val="heading 2"/>
     <w:basedOn w:val="Normal"/>
@@ -1510,6 +1927,51 @@
         <w:right w:w="108" w:type="dxa"/>
       </w:tblCellMar>
     </w:tblPr>
+  </w:style>
+  <w:style w:type="character" w:customStyle="1" w:styleId="Heading1Char">
+    <w:name w:val="Heading 1 Char"/>
+    <w:basedOn w:val="DefaultParagraphFont"/>
+    <w:link w:val="Heading1"/>
+    <w:uiPriority w:val="9"/>
+    <w:rsid w:val="006D5868"/>
+    <w:rPr>
+      <w:rFonts w:asciiTheme="majorHAnsi" w:eastAsiaTheme="majorEastAsia" w:hAnsiTheme="majorHAnsi" w:cstheme="majorBidi"/>
+      <w:b/>
+      <w:bCs/>
+      <w:color w:val="365F91" w:themeColor="accent1" w:themeShade="BF"/>
+      <w:sz w:val="28"/>
+      <w:szCs w:val="28"/>
+    </w:rPr>
+  </w:style>
+  <w:style w:type="paragraph" w:styleId="BalloonText">
+    <w:name w:val="Balloon Text"/>
+    <w:basedOn w:val="Normal"/>
+    <w:link w:val="BalloonTextChar"/>
+    <w:uiPriority w:val="99"/>
+    <w:semiHidden/>
+    <w:unhideWhenUsed/>
+    <w:rsid w:val="006D5868"/>
+    <w:pPr>
+      <w:spacing w:after="0"/>
+    </w:pPr>
+    <w:rPr>
+      <w:rFonts w:ascii="Tahoma" w:hAnsi="Tahoma" w:cs="Tahoma"/>
+      <w:sz w:val="16"/>
+      <w:szCs w:val="16"/>
+    </w:rPr>
+  </w:style>
+  <w:style w:type="character" w:customStyle="1" w:styleId="BalloonTextChar">
+    <w:name w:val="Balloon Text Char"/>
+    <w:basedOn w:val="DefaultParagraphFont"/>
+    <w:link w:val="BalloonText"/>
+    <w:uiPriority w:val="99"/>
+    <w:semiHidden/>
+    <w:rsid w:val="006D5868"/>
+    <w:rPr>
+      <w:rFonts w:ascii="Tahoma" w:hAnsi="Tahoma" w:cs="Tahoma"/>
+      <w:sz w:val="16"/>
+      <w:szCs w:val="16"/>
+    </w:rPr>
   </w:style>
 </w:styles>
 </file>
@@ -1837,7 +2299,7 @@
 </file>
 
 <file path=customXml/itemProps1.xml><?xml version="1.0" encoding="utf-8"?>
-<ds:datastoreItem xmlns:ds="http://schemas.openxmlformats.org/officeDocument/2006/customXml" ds:itemID="{CF45F99E-85BC-CA41-9974-860F64049518}">
+<ds:datastoreItem xmlns:ds="http://schemas.openxmlformats.org/officeDocument/2006/customXml" ds:itemID="{F7019863-301F-4ED8-ACDF-F38A000BE798}">
   <ds:schemaRefs>
     <ds:schemaRef ds:uri="http://schemas.openxmlformats.org/officeDocument/2006/bibliography"/>
   </ds:schemaRefs>

</xml_diff>

<commit_message>
New packet, data efficient
</commit_message>
<xml_diff>
--- a/docs/metoden/Mall för klassificering av klasser.docx
+++ b/docs/metoden/Mall för klassificering av klasser.docx
@@ -579,6 +579,159 @@
           </w:p>
         </w:tc>
       </w:tr>
+      <w:tr>
+        <w:tc>
+          <w:tcPr>
+            <w:tcW w:w="2129" w:type="dxa"/>
+          </w:tcPr>
+          <w:p>
+            <w:pPr>
+              <w:spacing w:line="360" w:lineRule="auto"/>
+            </w:pPr>
+            <w:r>
+              <w:rPr>
+                <w:b/>
+              </w:rPr>
+              <w:t>LOC</w:t>
+            </w:r>
+          </w:p>
+        </w:tc>
+        <w:tc>
+          <w:tcPr>
+            <w:tcW w:w="2129" w:type="dxa"/>
+          </w:tcPr>
+          <w:p>
+            <w:pPr>
+              <w:spacing w:line="360" w:lineRule="auto"/>
+            </w:pPr>
+          </w:p>
+        </w:tc>
+        <w:tc>
+          <w:tcPr>
+            <w:tcW w:w="2129" w:type="dxa"/>
+          </w:tcPr>
+          <w:p>
+            <w:pPr>
+              <w:spacing w:line="360" w:lineRule="auto"/>
+            </w:pPr>
+          </w:p>
+        </w:tc>
+        <w:tc>
+          <w:tcPr>
+            <w:tcW w:w="2129" w:type="dxa"/>
+          </w:tcPr>
+          <w:p>
+            <w:pPr>
+              <w:spacing w:line="360" w:lineRule="auto"/>
+            </w:pPr>
+          </w:p>
+        </w:tc>
+      </w:tr>
+      <w:tr>
+        <w:tc>
+          <w:tcPr>
+            <w:tcW w:w="2129" w:type="dxa"/>
+          </w:tcPr>
+          <w:p>
+            <w:pPr>
+              <w:spacing w:line="360" w:lineRule="auto"/>
+            </w:pPr>
+            <w:r>
+              <w:t>2460</w:t>
+            </w:r>
+          </w:p>
+        </w:tc>
+        <w:tc>
+          <w:tcPr>
+            <w:tcW w:w="2129" w:type="dxa"/>
+          </w:tcPr>
+          <w:p>
+            <w:pPr>
+              <w:spacing w:line="360" w:lineRule="auto"/>
+            </w:pPr>
+            <w:r>
+              <w:t>67</w:t>
+            </w:r>
+          </w:p>
+        </w:tc>
+        <w:tc>
+          <w:tcPr>
+            <w:tcW w:w="2129" w:type="dxa"/>
+          </w:tcPr>
+          <w:p>
+            <w:pPr>
+              <w:spacing w:line="360" w:lineRule="auto"/>
+            </w:pPr>
+            <w:r>
+              <w:t>1926</w:t>
+            </w:r>
+          </w:p>
+        </w:tc>
+        <w:tc>
+          <w:tcPr>
+            <w:tcW w:w="2129" w:type="dxa"/>
+          </w:tcPr>
+          <w:p>
+            <w:pPr>
+              <w:spacing w:line="360" w:lineRule="auto"/>
+            </w:pPr>
+            <w:r>
+              <w:t>467</w:t>
+            </w:r>
+          </w:p>
+        </w:tc>
+      </w:tr>
+      <w:tr>
+        <w:tc>
+          <w:tcPr>
+            <w:tcW w:w="2129" w:type="dxa"/>
+          </w:tcPr>
+          <w:p>
+            <w:pPr>
+              <w:spacing w:line="360" w:lineRule="auto"/>
+            </w:pPr>
+          </w:p>
+        </w:tc>
+        <w:tc>
+          <w:tcPr>
+            <w:tcW w:w="2129" w:type="dxa"/>
+          </w:tcPr>
+          <w:p>
+            <w:pPr>
+              <w:spacing w:line="360" w:lineRule="auto"/>
+            </w:pPr>
+            <w:r>
+              <w:t>2.7%</w:t>
+            </w:r>
+          </w:p>
+        </w:tc>
+        <w:tc>
+          <w:tcPr>
+            <w:tcW w:w="2129" w:type="dxa"/>
+          </w:tcPr>
+          <w:p>
+            <w:pPr>
+              <w:spacing w:line="360" w:lineRule="auto"/>
+            </w:pPr>
+            <w:r>
+              <w:t>78.3%</w:t>
+            </w:r>
+          </w:p>
+        </w:tc>
+        <w:tc>
+          <w:tcPr>
+            <w:tcW w:w="2129" w:type="dxa"/>
+          </w:tcPr>
+          <w:p>
+            <w:pPr>
+              <w:spacing w:line="360" w:lineRule="auto"/>
+            </w:pPr>
+            <w:r>
+              <w:t>19%</w:t>
+            </w:r>
+          </w:p>
+        </w:tc>
+      </w:tr>
     </w:tbl>
     <w:p/>
     <w:p>
@@ -612,6 +765,8 @@
         </w:rPr>
         <w:t>30%&gt;</w:t>
       </w:r>
+      <w:bookmarkStart w:id="0" w:name="_GoBack"/>
+      <w:bookmarkEnd w:id="0"/>
     </w:p>
     <w:p>
       <w:r>
@@ -709,18 +864,53 @@
       </w:r>
       <w:r>
         <w:br/>
-      </w:r>
-      <w:r>
-        <w:t>LOC:</w:t>
-      </w:r>
-      <w:r>
-        <w:t xml:space="preserve"> </w:t>
+        <w:t xml:space="preserve">LOC: </w:t>
       </w:r>
       <w:r>
         <w:rPr>
           <w:i/>
         </w:rPr>
         <w:t>93</w:t>
+      </w:r>
+      <w:r>
+        <w:br/>
+        <w:t xml:space="preserve">LOC Nätverk: </w:t>
+      </w:r>
+      <w:r>
+        <w:rPr>
+          <w:i/>
+          <w:color w:val="C0504D" w:themeColor="accent2"/>
+        </w:rPr>
+        <w:t>31 – 33.3%</w:t>
+      </w:r>
+      <w:r>
+        <w:br/>
+        <w:t xml:space="preserve">LOC Spellogik: </w:t>
+      </w:r>
+      <w:r>
+        <w:rPr>
+          <w:i/>
+          <w:color w:val="C0504D" w:themeColor="accent2"/>
+        </w:rPr>
+        <w:t>62 – 66.6%</w:t>
+      </w:r>
+    </w:p>
+    <w:p>
+      <w:r>
+        <w:rPr>
+          <w:u w:val="single"/>
+        </w:rPr>
+        <w:t>ServerWorldModel</w:t>
+      </w:r>
+      <w:r>
+        <w:br/>
+        <w:t xml:space="preserve">LOC: </w:t>
+      </w:r>
+      <w:r>
+        <w:rPr>
+          <w:i/>
+        </w:rPr>
+        <w:t>80</w:t>
       </w:r>
       <w:r>
         <w:br/>
@@ -734,7 +924,7 @@
           <w:i/>
           <w:color w:val="C0504D" w:themeColor="accent2"/>
         </w:rPr>
-        <w:t>31 – 33.3%</w:t>
+        <w:t>32 – 40%</w:t>
       </w:r>
       <w:r>
         <w:br/>
@@ -748,61 +938,10 @@
           <w:i/>
           <w:color w:val="C0504D" w:themeColor="accent2"/>
         </w:rPr>
-        <w:t>62 – 66.6%</w:t>
+        <w:t>48 – 60%</w:t>
       </w:r>
     </w:p>
     <w:p>
-      <w:r>
-        <w:rPr>
-          <w:u w:val="single"/>
-        </w:rPr>
-        <w:t>ServerWorldModel</w:t>
-      </w:r>
-      <w:r>
-        <w:br/>
-      </w:r>
-      <w:r>
-        <w:t>LOC:</w:t>
-      </w:r>
-      <w:r>
-        <w:t xml:space="preserve"> </w:t>
-      </w:r>
-      <w:r>
-        <w:rPr>
-          <w:i/>
-        </w:rPr>
-        <w:t>80</w:t>
-      </w:r>
-      <w:r>
-        <w:br/>
-        <w:t>LOC Nätverk:</w:t>
-      </w:r>
-      <w:r>
-        <w:t xml:space="preserve"> </w:t>
-      </w:r>
-      <w:r>
-        <w:rPr>
-          <w:i/>
-          <w:color w:val="C0504D" w:themeColor="accent2"/>
-        </w:rPr>
-        <w:t>32 – 40%</w:t>
-      </w:r>
-      <w:r>
-        <w:br/>
-        <w:t>LOC Spellogik:</w:t>
-      </w:r>
-      <w:r>
-        <w:t xml:space="preserve"> </w:t>
-      </w:r>
-      <w:r>
-        <w:rPr>
-          <w:i/>
-          <w:color w:val="C0504D" w:themeColor="accent2"/>
-        </w:rPr>
-        <w:t>48 – 60%</w:t>
-      </w:r>
-    </w:p>
-    <w:p>
       <w:pPr>
         <w:rPr>
           <w:i/>
@@ -817,8 +956,6 @@
       </w:r>
       <w:r>
         <w:br/>
-      </w:r>
-      <w:r>
         <w:t>LOC:</w:t>
       </w:r>
       <w:r>
@@ -910,8 +1047,6 @@
           </wp:inline>
         </w:drawing>
       </w:r>
-      <w:bookmarkStart w:id="0" w:name="_GoBack"/>
-      <w:bookmarkEnd w:id="0"/>
     </w:p>
     <w:p/>
     <w:sectPr>
@@ -2299,7 +2434,7 @@
 </file>
 
 <file path=customXml/itemProps1.xml><?xml version="1.0" encoding="utf-8"?>
-<ds:datastoreItem xmlns:ds="http://schemas.openxmlformats.org/officeDocument/2006/customXml" ds:itemID="{F7019863-301F-4ED8-ACDF-F38A000BE798}">
+<ds:datastoreItem xmlns:ds="http://schemas.openxmlformats.org/officeDocument/2006/customXml" ds:itemID="{3947E5B5-7DF2-4CDB-A181-7632A440F7F4}">
   <ds:schemaRefs>
     <ds:schemaRef ds:uri="http://schemas.openxmlformats.org/officeDocument/2006/bibliography"/>
   </ds:schemaRefs>

</xml_diff>

<commit_message>
Uppdaterad dokumentation samt småstädning i filer
</commit_message>
<xml_diff>
--- a/docs/metoden/Mall för klassificering av klasser.docx
+++ b/docs/metoden/Mall för klassificering av klasser.docx
@@ -3530,7 +3530,9 @@
           <w:tcPr>
             <w:tcW w:w="2129" w:type="dxa"/>
           </w:tcPr>
-          <w:p/>
+          <w:p>
+            <w:bookmarkStart w:id="0" w:name="_GoBack"/>
+          </w:p>
         </w:tc>
         <w:tc>
           <w:tcPr>
@@ -3566,6 +3568,7 @@
           </w:p>
         </w:tc>
       </w:tr>
+      <w:bookmarkEnd w:id="0"/>
       <w:tr>
         <w:trPr>
           <w:trHeight w:val="56"/>
@@ -3664,13 +3667,11 @@
           </w:tcPr>
           <w:p>
             <w:r>
-              <w:t>7,</w:t>
-            </w:r>
-            <w:proofErr w:type="gramStart"/>
+              <w:t>7.</w:t>
+            </w:r>
             <w:r>
               <w:t>8%</w:t>
             </w:r>
-            <w:proofErr w:type="gramEnd"/>
           </w:p>
         </w:tc>
         <w:tc>
@@ -4021,9 +4022,7 @@
         </w:tc>
       </w:tr>
     </w:tbl>
-    <w:p>
-      <w:bookmarkStart w:id="0" w:name="_GoBack"/>
-    </w:p>
+    <w:p/>
     <w:tbl>
       <w:tblPr>
         <w:tblStyle w:val="TableGrid"/>
@@ -4042,7 +4041,6 @@
           <w:tcPr>
             <w:tcW w:w="2174" w:type="dxa"/>
           </w:tcPr>
-          <w:bookmarkEnd w:id="0"/>
           <w:p>
             <w:pPr>
               <w:rPr>
@@ -4636,6 +4634,1598 @@
           </w:tcPr>
           <w:p>
             <w:r>
+              <w:t>0</w:t>
+            </w:r>
+          </w:p>
+        </w:tc>
+        <w:tc>
+          <w:tcPr>
+            <w:tcW w:w="1598" w:type="dxa"/>
+          </w:tcPr>
+          <w:p>
+            <w:r>
+              <w:t>0</w:t>
+            </w:r>
+          </w:p>
+        </w:tc>
+      </w:tr>
+    </w:tbl>
+    <w:p>
+      <w:pPr>
+        <w:pStyle w:val="Heading1"/>
+        <w:rPr>
+          <w:rFonts w:asciiTheme="minorHAnsi" w:eastAsiaTheme="minorEastAsia" w:hAnsiTheme="minorHAnsi" w:cstheme="minorBidi"/>
+          <w:b w:val="0"/>
+          <w:bCs w:val="0"/>
+          <w:color w:val="auto"/>
+          <w:sz w:val="24"/>
+          <w:szCs w:val="24"/>
+        </w:rPr>
+      </w:pPr>
+    </w:p>
+    <w:p>
+      <w:pPr>
+        <w:pStyle w:val="Heading1"/>
+      </w:pPr>
+      <w:proofErr w:type="spellStart"/>
+      <w:r>
+        <w:t>Core-pakage</w:t>
+      </w:r>
+      <w:proofErr w:type="spellEnd"/>
+      <w:r>
+        <w:t xml:space="preserve"> utvärdering iteration 3 - </w:t>
+      </w:r>
+      <w:proofErr w:type="spellStart"/>
+      <w:r>
+        <w:t>multiplayer</w:t>
+      </w:r>
+      <w:proofErr w:type="spellEnd"/>
+      <w:r>
+        <w:t xml:space="preserve"> feature "</w:t>
+      </w:r>
+      <w:proofErr w:type="spellStart"/>
+      <w:r>
+        <w:t>shoot</w:t>
+      </w:r>
+      <w:proofErr w:type="spellEnd"/>
+      <w:r>
+        <w:t>":</w:t>
+      </w:r>
+    </w:p>
+    <w:tbl>
+      <w:tblPr>
+        <w:tblStyle w:val="TableGrid"/>
+        <w:tblW w:w="0" w:type="auto"/>
+        <w:tblLayout w:type="fixed"/>
+        <w:tblLook w:val="04A0" w:firstRow="1" w:lastRow="0" w:firstColumn="1" w:lastColumn="0" w:noHBand="0" w:noVBand="1"/>
+      </w:tblPr>
+      <w:tblGrid>
+        <w:gridCol w:w="2129"/>
+        <w:gridCol w:w="2129"/>
+        <w:gridCol w:w="2129"/>
+        <w:gridCol w:w="2129"/>
+      </w:tblGrid>
+      <w:tr>
+        <w:trPr>
+          <w:trHeight w:val="56"/>
+        </w:trPr>
+        <w:tc>
+          <w:tcPr>
+            <w:tcW w:w="2129" w:type="dxa"/>
+          </w:tcPr>
+          <w:p>
+            <w:pPr>
+              <w:rPr>
+                <w:b/>
+              </w:rPr>
+            </w:pPr>
+            <w:r>
+              <w:rPr>
+                <w:b/>
+              </w:rPr>
+              <w:t>Klasser</w:t>
+            </w:r>
+          </w:p>
+        </w:tc>
+        <w:tc>
+          <w:tcPr>
+            <w:tcW w:w="2129" w:type="dxa"/>
+          </w:tcPr>
+          <w:p>
+            <w:pPr>
+              <w:rPr>
+                <w:b/>
+              </w:rPr>
+            </w:pPr>
+            <w:r>
+              <w:rPr>
+                <w:b/>
+              </w:rPr>
+              <w:t>Nätverk</w:t>
+            </w:r>
+          </w:p>
+        </w:tc>
+        <w:tc>
+          <w:tcPr>
+            <w:tcW w:w="2129" w:type="dxa"/>
+          </w:tcPr>
+          <w:p>
+            <w:pPr>
+              <w:rPr>
+                <w:b/>
+              </w:rPr>
+            </w:pPr>
+            <w:r>
+              <w:rPr>
+                <w:b/>
+              </w:rPr>
+              <w:t>Spellogik</w:t>
+            </w:r>
+          </w:p>
+        </w:tc>
+        <w:tc>
+          <w:tcPr>
+            <w:tcW w:w="2129" w:type="dxa"/>
+          </w:tcPr>
+          <w:p>
+            <w:pPr>
+              <w:rPr>
+                <w:b/>
+              </w:rPr>
+            </w:pPr>
+            <w:r>
+              <w:rPr>
+                <w:b/>
+              </w:rPr>
+              <w:t>Mixad</w:t>
+            </w:r>
+          </w:p>
+        </w:tc>
+      </w:tr>
+      <w:tr>
+        <w:trPr>
+          <w:trHeight w:val="134"/>
+        </w:trPr>
+        <w:tc>
+          <w:tcPr>
+            <w:tcW w:w="2129" w:type="dxa"/>
+          </w:tcPr>
+          <w:p>
+            <w:r>
+              <w:t>50</w:t>
+            </w:r>
+          </w:p>
+        </w:tc>
+        <w:tc>
+          <w:tcPr>
+            <w:tcW w:w="2129" w:type="dxa"/>
+          </w:tcPr>
+          <w:p>
+            <w:r>
+              <w:t>9</w:t>
+            </w:r>
+          </w:p>
+        </w:tc>
+        <w:tc>
+          <w:tcPr>
+            <w:tcW w:w="2129" w:type="dxa"/>
+          </w:tcPr>
+          <w:p>
+            <w:r>
+              <w:t>37</w:t>
+            </w:r>
+          </w:p>
+        </w:tc>
+        <w:tc>
+          <w:tcPr>
+            <w:tcW w:w="2129" w:type="dxa"/>
+          </w:tcPr>
+          <w:p>
+            <w:r>
+              <w:t>4</w:t>
+            </w:r>
+          </w:p>
+        </w:tc>
+      </w:tr>
+      <w:tr>
+        <w:trPr>
+          <w:trHeight w:val="56"/>
+        </w:trPr>
+        <w:tc>
+          <w:tcPr>
+            <w:tcW w:w="2129" w:type="dxa"/>
+          </w:tcPr>
+          <w:p/>
+        </w:tc>
+        <w:tc>
+          <w:tcPr>
+            <w:tcW w:w="2129" w:type="dxa"/>
+          </w:tcPr>
+          <w:p>
+            <w:r>
+              <w:t>18 %</w:t>
+            </w:r>
+          </w:p>
+        </w:tc>
+        <w:tc>
+          <w:tcPr>
+            <w:tcW w:w="2129" w:type="dxa"/>
+          </w:tcPr>
+          <w:p>
+            <w:r>
+              <w:t>74 %</w:t>
+            </w:r>
+          </w:p>
+        </w:tc>
+        <w:tc>
+          <w:tcPr>
+            <w:tcW w:w="2129" w:type="dxa"/>
+          </w:tcPr>
+          <w:p>
+            <w:r>
+              <w:t>8 %</w:t>
+            </w:r>
+          </w:p>
+        </w:tc>
+      </w:tr>
+      <w:tr>
+        <w:trPr>
+          <w:trHeight w:val="56"/>
+        </w:trPr>
+        <w:tc>
+          <w:tcPr>
+            <w:tcW w:w="2129" w:type="dxa"/>
+          </w:tcPr>
+          <w:p>
+            <w:r>
+              <w:rPr>
+                <w:b/>
+              </w:rPr>
+              <w:t>SLOC</w:t>
+            </w:r>
+          </w:p>
+        </w:tc>
+        <w:tc>
+          <w:tcPr>
+            <w:tcW w:w="2129" w:type="dxa"/>
+          </w:tcPr>
+          <w:p/>
+        </w:tc>
+        <w:tc>
+          <w:tcPr>
+            <w:tcW w:w="2129" w:type="dxa"/>
+          </w:tcPr>
+          <w:p/>
+        </w:tc>
+        <w:tc>
+          <w:tcPr>
+            <w:tcW w:w="2129" w:type="dxa"/>
+          </w:tcPr>
+          <w:p/>
+        </w:tc>
+      </w:tr>
+      <w:tr>
+        <w:trPr>
+          <w:trHeight w:val="56"/>
+        </w:trPr>
+        <w:tc>
+          <w:tcPr>
+            <w:tcW w:w="2129" w:type="dxa"/>
+          </w:tcPr>
+          <w:p>
+            <w:r>
+              <w:t>2484</w:t>
+            </w:r>
+          </w:p>
+        </w:tc>
+        <w:tc>
+          <w:tcPr>
+            <w:tcW w:w="2129" w:type="dxa"/>
+          </w:tcPr>
+          <w:p>
+            <w:r>
+              <w:t>216</w:t>
+            </w:r>
+          </w:p>
+        </w:tc>
+        <w:tc>
+          <w:tcPr>
+            <w:tcW w:w="2129" w:type="dxa"/>
+          </w:tcPr>
+          <w:p>
+            <w:r>
+              <w:t>1942</w:t>
+            </w:r>
+          </w:p>
+        </w:tc>
+        <w:tc>
+          <w:tcPr>
+            <w:tcW w:w="2129" w:type="dxa"/>
+          </w:tcPr>
+          <w:p>
+            <w:r>
+              <w:t>326</w:t>
+            </w:r>
+          </w:p>
+        </w:tc>
+      </w:tr>
+      <w:tr>
+        <w:trPr>
+          <w:trHeight w:val="56"/>
+        </w:trPr>
+        <w:tc>
+          <w:tcPr>
+            <w:tcW w:w="2129" w:type="dxa"/>
+          </w:tcPr>
+          <w:p/>
+        </w:tc>
+        <w:tc>
+          <w:tcPr>
+            <w:tcW w:w="2129" w:type="dxa"/>
+          </w:tcPr>
+          <w:p>
+            <w:pPr>
+              <w:ind w:hanging="2"/>
+            </w:pPr>
+            <w:r>
+              <w:t>8.70%</w:t>
+            </w:r>
+          </w:p>
+        </w:tc>
+        <w:tc>
+          <w:tcPr>
+            <w:tcW w:w="2129" w:type="dxa"/>
+          </w:tcPr>
+          <w:p>
+            <w:r>
+              <w:t>78.18%</w:t>
+            </w:r>
+          </w:p>
+        </w:tc>
+        <w:tc>
+          <w:tcPr>
+            <w:tcW w:w="2129" w:type="dxa"/>
+          </w:tcPr>
+          <w:p>
+            <w:r>
+              <w:t>13.12%</w:t>
+            </w:r>
+          </w:p>
+        </w:tc>
+      </w:tr>
+      <w:tr>
+        <w:trPr>
+          <w:trHeight w:val="56"/>
+        </w:trPr>
+        <w:tc>
+          <w:tcPr>
+            <w:tcW w:w="8516" w:type="dxa"/>
+            <w:gridSpan w:val="4"/>
+          </w:tcPr>
+          <w:p>
+            <w:pPr>
+              <w:rPr>
+                <w:b/>
+                <w:i/>
+              </w:rPr>
+            </w:pPr>
+            <w:r>
+              <w:rPr>
+                <w:b/>
+                <w:i/>
+              </w:rPr>
+              <w:t xml:space="preserve">Differens från </w:t>
+            </w:r>
+            <w:proofErr w:type="spellStart"/>
+            <w:r>
+              <w:rPr>
+                <w:b/>
+                <w:i/>
+              </w:rPr>
+              <w:t>singleplayer</w:t>
+            </w:r>
+            <w:proofErr w:type="spellEnd"/>
+          </w:p>
+        </w:tc>
+      </w:tr>
+      <w:tr>
+        <w:trPr>
+          <w:trHeight w:val="56"/>
+        </w:trPr>
+        <w:tc>
+          <w:tcPr>
+            <w:tcW w:w="2129" w:type="dxa"/>
+          </w:tcPr>
+          <w:p>
+            <w:r>
+              <w:t>+202</w:t>
+            </w:r>
+          </w:p>
+        </w:tc>
+        <w:tc>
+          <w:tcPr>
+            <w:tcW w:w="2129" w:type="dxa"/>
+          </w:tcPr>
+          <w:p>
+            <w:r>
+              <w:t>+</w:t>
+            </w:r>
+            <w:r>
+              <w:t>99</w:t>
+            </w:r>
+          </w:p>
+        </w:tc>
+        <w:tc>
+          <w:tcPr>
+            <w:tcW w:w="2129" w:type="dxa"/>
+          </w:tcPr>
+          <w:p>
+            <w:r>
+              <w:t>+46</w:t>
+            </w:r>
+          </w:p>
+        </w:tc>
+        <w:tc>
+          <w:tcPr>
+            <w:tcW w:w="2129" w:type="dxa"/>
+          </w:tcPr>
+          <w:p>
+            <w:r>
+              <w:t>+57</w:t>
+            </w:r>
+          </w:p>
+        </w:tc>
+      </w:tr>
+      <w:tr>
+        <w:trPr>
+          <w:trHeight w:val="56"/>
+        </w:trPr>
+        <w:tc>
+          <w:tcPr>
+            <w:tcW w:w="2129" w:type="dxa"/>
+          </w:tcPr>
+          <w:p>
+            <w:r>
+              <w:t>+17.39%</w:t>
+            </w:r>
+          </w:p>
+        </w:tc>
+        <w:tc>
+          <w:tcPr>
+            <w:tcW w:w="2129" w:type="dxa"/>
+          </w:tcPr>
+          <w:p>
+            <w:r>
+              <w:t>+</w:t>
+            </w:r>
+            <w:r>
+              <w:t>84.61%</w:t>
+            </w:r>
+          </w:p>
+        </w:tc>
+        <w:tc>
+          <w:tcPr>
+            <w:tcW w:w="2129" w:type="dxa"/>
+          </w:tcPr>
+          <w:p>
+            <w:r>
+              <w:t>+2.42%</w:t>
+            </w:r>
+          </w:p>
+        </w:tc>
+        <w:tc>
+          <w:tcPr>
+            <w:tcW w:w="2129" w:type="dxa"/>
+          </w:tcPr>
+          <w:p>
+            <w:r>
+              <w:t>+21.18%</w:t>
+            </w:r>
+          </w:p>
+        </w:tc>
+      </w:tr>
+    </w:tbl>
+    <w:p/>
+    <w:tbl>
+      <w:tblPr>
+        <w:tblStyle w:val="TableGrid"/>
+        <w:tblW w:w="0" w:type="auto"/>
+        <w:tblLook w:val="04A0" w:firstRow="1" w:lastRow="0" w:firstColumn="1" w:lastColumn="0" w:noHBand="0" w:noVBand="1"/>
+      </w:tblPr>
+      <w:tblGrid>
+        <w:gridCol w:w="2390"/>
+        <w:gridCol w:w="1490"/>
+        <w:gridCol w:w="2293"/>
+        <w:gridCol w:w="2343"/>
+      </w:tblGrid>
+      <w:tr>
+        <w:tc>
+          <w:tcPr>
+            <w:tcW w:w="2390" w:type="dxa"/>
+          </w:tcPr>
+          <w:p>
+            <w:pPr>
+              <w:rPr>
+                <w:b/>
+              </w:rPr>
+            </w:pPr>
+            <w:r>
+              <w:rPr>
+                <w:b/>
+              </w:rPr>
+              <w:lastRenderedPageBreak/>
+              <w:t>Klass</w:t>
+            </w:r>
+          </w:p>
+        </w:tc>
+        <w:tc>
+          <w:tcPr>
+            <w:tcW w:w="1490" w:type="dxa"/>
+          </w:tcPr>
+          <w:p>
+            <w:pPr>
+              <w:rPr>
+                <w:b/>
+              </w:rPr>
+            </w:pPr>
+            <w:r>
+              <w:rPr>
+                <w:b/>
+              </w:rPr>
+              <w:t>S</w:t>
+            </w:r>
+            <w:r>
+              <w:rPr>
+                <w:b/>
+              </w:rPr>
+              <w:t>LOC Total</w:t>
+            </w:r>
+          </w:p>
+        </w:tc>
+        <w:tc>
+          <w:tcPr>
+            <w:tcW w:w="2293" w:type="dxa"/>
+          </w:tcPr>
+          <w:p>
+            <w:pPr>
+              <w:rPr>
+                <w:b/>
+              </w:rPr>
+            </w:pPr>
+            <w:r>
+              <w:rPr>
+                <w:b/>
+              </w:rPr>
+              <w:t>S</w:t>
+            </w:r>
+            <w:r>
+              <w:rPr>
+                <w:b/>
+              </w:rPr>
+              <w:t>LOC Nätverk - %</w:t>
+            </w:r>
+          </w:p>
+        </w:tc>
+        <w:tc>
+          <w:tcPr>
+            <w:tcW w:w="2343" w:type="dxa"/>
+          </w:tcPr>
+          <w:p>
+            <w:pPr>
+              <w:rPr>
+                <w:b/>
+              </w:rPr>
+            </w:pPr>
+            <w:r>
+              <w:rPr>
+                <w:b/>
+              </w:rPr>
+              <w:t>S</w:t>
+            </w:r>
+            <w:r>
+              <w:rPr>
+                <w:b/>
+              </w:rPr>
+              <w:t>LOC Spellogik - %</w:t>
+            </w:r>
+          </w:p>
+        </w:tc>
+      </w:tr>
+      <w:tr>
+        <w:tc>
+          <w:tcPr>
+            <w:tcW w:w="2390" w:type="dxa"/>
+            <w:shd w:val="clear" w:color="auto" w:fill="C0504D" w:themeFill="accent2"/>
+          </w:tcPr>
+          <w:p>
+            <w:proofErr w:type="spellStart"/>
+            <w:r>
+              <w:t>NetworkGameScreen</w:t>
+            </w:r>
+            <w:proofErr w:type="spellEnd"/>
+          </w:p>
+        </w:tc>
+        <w:tc>
+          <w:tcPr>
+            <w:tcW w:w="1490" w:type="dxa"/>
+            <w:shd w:val="clear" w:color="auto" w:fill="C0504D" w:themeFill="accent2"/>
+          </w:tcPr>
+          <w:p>
+            <w:r>
+              <w:t>67</w:t>
+            </w:r>
+          </w:p>
+        </w:tc>
+        <w:tc>
+          <w:tcPr>
+            <w:tcW w:w="2293" w:type="dxa"/>
+            <w:shd w:val="clear" w:color="auto" w:fill="C0504D" w:themeFill="accent2"/>
+          </w:tcPr>
+          <w:p>
+            <w:r>
+              <w:t>29 - 43.28%</w:t>
+            </w:r>
+          </w:p>
+        </w:tc>
+        <w:tc>
+          <w:tcPr>
+            <w:tcW w:w="2343" w:type="dxa"/>
+            <w:shd w:val="clear" w:color="auto" w:fill="C0504D" w:themeFill="accent2"/>
+          </w:tcPr>
+          <w:p>
+            <w:r>
+              <w:t>38 - 56.7</w:t>
+            </w:r>
+            <w:r>
+              <w:t>2</w:t>
+            </w:r>
+            <w:r>
+              <w:t>%</w:t>
+            </w:r>
+          </w:p>
+        </w:tc>
+      </w:tr>
+      <w:tr>
+        <w:tc>
+          <w:tcPr>
+            <w:tcW w:w="2390" w:type="dxa"/>
+            <w:shd w:val="clear" w:color="auto" w:fill="C0504D" w:themeFill="accent2"/>
+          </w:tcPr>
+          <w:p>
+            <w:proofErr w:type="spellStart"/>
+            <w:r>
+              <w:t>ClientWorldModel</w:t>
+            </w:r>
+            <w:proofErr w:type="spellEnd"/>
+          </w:p>
+        </w:tc>
+        <w:tc>
+          <w:tcPr>
+            <w:tcW w:w="1490" w:type="dxa"/>
+            <w:shd w:val="clear" w:color="auto" w:fill="C0504D" w:themeFill="accent2"/>
+          </w:tcPr>
+          <w:p>
+            <w:r>
+              <w:t>89</w:t>
+            </w:r>
+          </w:p>
+        </w:tc>
+        <w:tc>
+          <w:tcPr>
+            <w:tcW w:w="2293" w:type="dxa"/>
+            <w:shd w:val="clear" w:color="auto" w:fill="C0504D" w:themeFill="accent2"/>
+          </w:tcPr>
+          <w:p>
+            <w:r>
+              <w:t>68 - 76.40%</w:t>
+            </w:r>
+          </w:p>
+        </w:tc>
+        <w:tc>
+          <w:tcPr>
+            <w:tcW w:w="2343" w:type="dxa"/>
+            <w:shd w:val="clear" w:color="auto" w:fill="C0504D" w:themeFill="accent2"/>
+          </w:tcPr>
+          <w:p>
+            <w:r>
+              <w:t xml:space="preserve">21 - </w:t>
+            </w:r>
+            <w:r>
+              <w:t>23.60%</w:t>
+            </w:r>
+          </w:p>
+        </w:tc>
+      </w:tr>
+      <w:tr>
+        <w:tc>
+          <w:tcPr>
+            <w:tcW w:w="2390" w:type="dxa"/>
+            <w:shd w:val="clear" w:color="auto" w:fill="C0504D" w:themeFill="accent2"/>
+          </w:tcPr>
+          <w:p>
+            <w:proofErr w:type="spellStart"/>
+            <w:r>
+              <w:t>ServerWorldModel</w:t>
+            </w:r>
+            <w:proofErr w:type="spellEnd"/>
+          </w:p>
+        </w:tc>
+        <w:tc>
+          <w:tcPr>
+            <w:tcW w:w="1490" w:type="dxa"/>
+            <w:shd w:val="clear" w:color="auto" w:fill="C0504D" w:themeFill="accent2"/>
+          </w:tcPr>
+          <w:p>
+            <w:r>
+              <w:t>109</w:t>
+            </w:r>
+          </w:p>
+        </w:tc>
+        <w:tc>
+          <w:tcPr>
+            <w:tcW w:w="2293" w:type="dxa"/>
+            <w:shd w:val="clear" w:color="auto" w:fill="C0504D" w:themeFill="accent2"/>
+          </w:tcPr>
+          <w:p>
+            <w:r>
+              <w:t>89 - 81.65%</w:t>
+            </w:r>
+          </w:p>
+        </w:tc>
+        <w:tc>
+          <w:tcPr>
+            <w:tcW w:w="2343" w:type="dxa"/>
+            <w:shd w:val="clear" w:color="auto" w:fill="C0504D" w:themeFill="accent2"/>
+          </w:tcPr>
+          <w:p>
+            <w:r>
+              <w:t xml:space="preserve">20 - </w:t>
+            </w:r>
+            <w:r>
+              <w:t>18.35%</w:t>
+            </w:r>
+          </w:p>
+        </w:tc>
+      </w:tr>
+    </w:tbl>
+    <w:p/>
+    <w:tbl>
+      <w:tblPr>
+        <w:tblStyle w:val="TableGrid"/>
+        <w:tblW w:w="0" w:type="auto"/>
+        <w:tblLook w:val="04A0" w:firstRow="1" w:lastRow="0" w:firstColumn="1" w:lastColumn="0" w:noHBand="0" w:noVBand="1"/>
+      </w:tblPr>
+      <w:tblGrid>
+        <w:gridCol w:w="3069"/>
+        <w:gridCol w:w="1174"/>
+        <w:gridCol w:w="1434"/>
+        <w:gridCol w:w="1442"/>
+        <w:gridCol w:w="1397"/>
+      </w:tblGrid>
+      <w:tr>
+        <w:tc>
+          <w:tcPr>
+            <w:tcW w:w="2174" w:type="dxa"/>
+          </w:tcPr>
+          <w:p>
+            <w:pPr>
+              <w:rPr>
+                <w:b/>
+              </w:rPr>
+            </w:pPr>
+            <w:r>
+              <w:rPr>
+                <w:b/>
+              </w:rPr>
+              <w:t>Klass</w:t>
+            </w:r>
+          </w:p>
+        </w:tc>
+        <w:tc>
+          <w:tcPr>
+            <w:tcW w:w="1521" w:type="dxa"/>
+          </w:tcPr>
+          <w:p>
+            <w:pPr>
+              <w:rPr>
+                <w:b/>
+              </w:rPr>
+            </w:pPr>
+            <w:proofErr w:type="spellStart"/>
+            <w:r>
+              <w:rPr>
+                <w:b/>
+              </w:rPr>
+              <w:t>Diff</w:t>
+            </w:r>
+            <w:proofErr w:type="spellEnd"/>
+          </w:p>
+        </w:tc>
+        <w:tc>
+          <w:tcPr>
+            <w:tcW w:w="1610" w:type="dxa"/>
+          </w:tcPr>
+          <w:p>
+            <w:pPr>
+              <w:rPr>
+                <w:b/>
+              </w:rPr>
+            </w:pPr>
+            <w:proofErr w:type="spellStart"/>
+            <w:r>
+              <w:rPr>
+                <w:b/>
+              </w:rPr>
+              <w:t>Inserted</w:t>
+            </w:r>
+            <w:proofErr w:type="spellEnd"/>
+          </w:p>
+        </w:tc>
+        <w:tc>
+          <w:tcPr>
+            <w:tcW w:w="1613" w:type="dxa"/>
+          </w:tcPr>
+          <w:p>
+            <w:pPr>
+              <w:rPr>
+                <w:b/>
+              </w:rPr>
+            </w:pPr>
+            <w:proofErr w:type="spellStart"/>
+            <w:r>
+              <w:rPr>
+                <w:b/>
+              </w:rPr>
+              <w:t>Changed</w:t>
+            </w:r>
+            <w:proofErr w:type="spellEnd"/>
+          </w:p>
+        </w:tc>
+        <w:tc>
+          <w:tcPr>
+            <w:tcW w:w="1598" w:type="dxa"/>
+          </w:tcPr>
+          <w:p>
+            <w:pPr>
+              <w:rPr>
+                <w:b/>
+              </w:rPr>
+            </w:pPr>
+            <w:proofErr w:type="spellStart"/>
+            <w:r>
+              <w:rPr>
+                <w:b/>
+              </w:rPr>
+              <w:t>Deleted</w:t>
+            </w:r>
+            <w:proofErr w:type="spellEnd"/>
+          </w:p>
+        </w:tc>
+      </w:tr>
+      <w:tr>
+        <w:tc>
+          <w:tcPr>
+            <w:tcW w:w="2174" w:type="dxa"/>
+          </w:tcPr>
+          <w:p>
+            <w:proofErr w:type="spellStart"/>
+            <w:r>
+              <w:t>Player</w:t>
+            </w:r>
+            <w:proofErr w:type="spellEnd"/>
+          </w:p>
+        </w:tc>
+        <w:tc>
+          <w:tcPr>
+            <w:tcW w:w="1521" w:type="dxa"/>
+          </w:tcPr>
+          <w:p>
+            <w:r>
+              <w:t>1</w:t>
+            </w:r>
+          </w:p>
+        </w:tc>
+        <w:tc>
+          <w:tcPr>
+            <w:tcW w:w="1610" w:type="dxa"/>
+          </w:tcPr>
+          <w:p>
+            <w:r>
+              <w:t>2</w:t>
+            </w:r>
+            <w:r>
+              <w:t>0</w:t>
+            </w:r>
+          </w:p>
+        </w:tc>
+        <w:tc>
+          <w:tcPr>
+            <w:tcW w:w="1613" w:type="dxa"/>
+          </w:tcPr>
+          <w:p>
+            <w:r>
+              <w:t>0</w:t>
+            </w:r>
+          </w:p>
+        </w:tc>
+        <w:tc>
+          <w:tcPr>
+            <w:tcW w:w="1598" w:type="dxa"/>
+          </w:tcPr>
+          <w:p>
+            <w:r>
+              <w:t>0</w:t>
+            </w:r>
+          </w:p>
+        </w:tc>
+      </w:tr>
+      <w:tr>
+        <w:tc>
+          <w:tcPr>
+            <w:tcW w:w="2174" w:type="dxa"/>
+          </w:tcPr>
+          <w:p>
+            <w:proofErr w:type="spellStart"/>
+            <w:r>
+              <w:t>WorldModel</w:t>
+            </w:r>
+            <w:proofErr w:type="spellEnd"/>
+          </w:p>
+        </w:tc>
+        <w:tc>
+          <w:tcPr>
+            <w:tcW w:w="1521" w:type="dxa"/>
+          </w:tcPr>
+          <w:p>
+            <w:r>
+              <w:t>2</w:t>
+            </w:r>
+          </w:p>
+        </w:tc>
+        <w:tc>
+          <w:tcPr>
+            <w:tcW w:w="1610" w:type="dxa"/>
+          </w:tcPr>
+          <w:p>
+            <w:r>
+              <w:t>0</w:t>
+            </w:r>
+          </w:p>
+        </w:tc>
+        <w:tc>
+          <w:tcPr>
+            <w:tcW w:w="1613" w:type="dxa"/>
+          </w:tcPr>
+          <w:p>
+            <w:r>
+              <w:rPr>
+                <w:i/>
+              </w:rPr>
+              <w:t xml:space="preserve">(1-1) </w:t>
+            </w:r>
+            <w:r>
+              <w:t>0</w:t>
+            </w:r>
+          </w:p>
+        </w:tc>
+        <w:tc>
+          <w:tcPr>
+            <w:tcW w:w="1598" w:type="dxa"/>
+          </w:tcPr>
+          <w:p>
+            <w:r>
+              <w:t>22</w:t>
+            </w:r>
+          </w:p>
+        </w:tc>
+      </w:tr>
+      <w:tr>
+        <w:tc>
+          <w:tcPr>
+            <w:tcW w:w="2174" w:type="dxa"/>
+          </w:tcPr>
+          <w:p>
+            <w:proofErr w:type="spellStart"/>
+            <w:r>
+              <w:t>ClientWorldModel</w:t>
+            </w:r>
+            <w:proofErr w:type="spellEnd"/>
+          </w:p>
+        </w:tc>
+        <w:tc>
+          <w:tcPr>
+            <w:tcW w:w="1521" w:type="dxa"/>
+          </w:tcPr>
+          <w:p>
+            <w:r>
+              <w:t>9</w:t>
+            </w:r>
+          </w:p>
+        </w:tc>
+        <w:tc>
+          <w:tcPr>
+            <w:tcW w:w="1610" w:type="dxa"/>
+          </w:tcPr>
+          <w:p>
+            <w:r>
+              <w:t>13</w:t>
+            </w:r>
+          </w:p>
+        </w:tc>
+        <w:tc>
+          <w:tcPr>
+            <w:tcW w:w="1613" w:type="dxa"/>
+          </w:tcPr>
+          <w:p>
+            <w:pPr>
+              <w:rPr>
+                <w:i/>
+              </w:rPr>
+            </w:pPr>
+            <w:r>
+              <w:rPr>
+                <w:i/>
+              </w:rPr>
+              <w:t>(6-16) 10</w:t>
+            </w:r>
+          </w:p>
+        </w:tc>
+        <w:tc>
+          <w:tcPr>
+            <w:tcW w:w="1598" w:type="dxa"/>
+          </w:tcPr>
+          <w:p>
+            <w:r>
+              <w:t>2</w:t>
+            </w:r>
+          </w:p>
+        </w:tc>
+      </w:tr>
+      <w:tr>
+        <w:tc>
+          <w:tcPr>
+            <w:tcW w:w="2174" w:type="dxa"/>
+          </w:tcPr>
+          <w:p>
+            <w:proofErr w:type="spellStart"/>
+            <w:r>
+              <w:t>MyContactListener</w:t>
+            </w:r>
+            <w:proofErr w:type="spellEnd"/>
+          </w:p>
+        </w:tc>
+        <w:tc>
+          <w:tcPr>
+            <w:tcW w:w="1521" w:type="dxa"/>
+          </w:tcPr>
+          <w:p>
+            <w:r>
+              <w:t>1</w:t>
+            </w:r>
+          </w:p>
+        </w:tc>
+        <w:tc>
+          <w:tcPr>
+            <w:tcW w:w="1610" w:type="dxa"/>
+          </w:tcPr>
+          <w:p>
+            <w:r>
+              <w:t>60</w:t>
+            </w:r>
+          </w:p>
+        </w:tc>
+        <w:tc>
+          <w:tcPr>
+            <w:tcW w:w="1613" w:type="dxa"/>
+          </w:tcPr>
+          <w:p>
+            <w:r>
+              <w:t>0</w:t>
+            </w:r>
+          </w:p>
+        </w:tc>
+        <w:tc>
+          <w:tcPr>
+            <w:tcW w:w="1598" w:type="dxa"/>
+          </w:tcPr>
+          <w:p>
+            <w:r>
+              <w:t>0</w:t>
+            </w:r>
+          </w:p>
+        </w:tc>
+      </w:tr>
+      <w:tr>
+        <w:tc>
+          <w:tcPr>
+            <w:tcW w:w="2174" w:type="dxa"/>
+          </w:tcPr>
+          <w:p>
+            <w:proofErr w:type="spellStart"/>
+            <w:r>
+              <w:t>ServerWorldModel</w:t>
+            </w:r>
+            <w:proofErr w:type="spellEnd"/>
+          </w:p>
+        </w:tc>
+        <w:tc>
+          <w:tcPr>
+            <w:tcW w:w="1521" w:type="dxa"/>
+          </w:tcPr>
+          <w:p>
+            <w:r>
+              <w:t>1</w:t>
+            </w:r>
+          </w:p>
+        </w:tc>
+        <w:tc>
+          <w:tcPr>
+            <w:tcW w:w="1610" w:type="dxa"/>
+          </w:tcPr>
+          <w:p>
+            <w:r>
+              <w:t>28</w:t>
+            </w:r>
+          </w:p>
+        </w:tc>
+        <w:tc>
+          <w:tcPr>
+            <w:tcW w:w="1613" w:type="dxa"/>
+          </w:tcPr>
+          <w:p>
+            <w:r>
+              <w:t>0</w:t>
+            </w:r>
+          </w:p>
+        </w:tc>
+        <w:tc>
+          <w:tcPr>
+            <w:tcW w:w="1598" w:type="dxa"/>
+          </w:tcPr>
+          <w:p>
+            <w:r>
+              <w:t>0</w:t>
+            </w:r>
+          </w:p>
+        </w:tc>
+      </w:tr>
+      <w:tr>
+        <w:tc>
+          <w:tcPr>
+            <w:tcW w:w="2174" w:type="dxa"/>
+          </w:tcPr>
+          <w:p>
+            <w:proofErr w:type="spellStart"/>
+            <w:r>
+              <w:t>ExternalPlayer</w:t>
+            </w:r>
+            <w:proofErr w:type="spellEnd"/>
+          </w:p>
+        </w:tc>
+        <w:tc>
+          <w:tcPr>
+            <w:tcW w:w="1521" w:type="dxa"/>
+          </w:tcPr>
+          <w:p>
+            <w:r>
+              <w:t>2</w:t>
+            </w:r>
+          </w:p>
+        </w:tc>
+        <w:tc>
+          <w:tcPr>
+            <w:tcW w:w="1610" w:type="dxa"/>
+          </w:tcPr>
+          <w:p>
+            <w:r>
+              <w:t>18</w:t>
+            </w:r>
+          </w:p>
+        </w:tc>
+        <w:tc>
+          <w:tcPr>
+            <w:tcW w:w="1613" w:type="dxa"/>
+          </w:tcPr>
+          <w:p>
+            <w:r>
+              <w:t>0</w:t>
+            </w:r>
+          </w:p>
+        </w:tc>
+        <w:tc>
+          <w:tcPr>
+            <w:tcW w:w="1598" w:type="dxa"/>
+          </w:tcPr>
+          <w:p>
+            <w:r>
+              <w:t>0</w:t>
+            </w:r>
+          </w:p>
+        </w:tc>
+      </w:tr>
+      <w:tr>
+        <w:tc>
+          <w:tcPr>
+            <w:tcW w:w="2174" w:type="dxa"/>
+          </w:tcPr>
+          <w:p>
+            <w:proofErr w:type="spellStart"/>
+            <w:r>
+              <w:t>BulletHolePacket</w:t>
+            </w:r>
+            <w:proofErr w:type="spellEnd"/>
+          </w:p>
+        </w:tc>
+        <w:tc>
+          <w:tcPr>
+            <w:tcW w:w="1521" w:type="dxa"/>
+          </w:tcPr>
+          <w:p>
+            <w:r>
+              <w:t>1</w:t>
+            </w:r>
+          </w:p>
+        </w:tc>
+        <w:tc>
+          <w:tcPr>
+            <w:tcW w:w="1610" w:type="dxa"/>
+          </w:tcPr>
+          <w:p>
+            <w:r>
+              <w:t>19</w:t>
+            </w:r>
+          </w:p>
+        </w:tc>
+        <w:tc>
+          <w:tcPr>
+            <w:tcW w:w="1613" w:type="dxa"/>
+          </w:tcPr>
+          <w:p>
+            <w:r>
+              <w:t>0</w:t>
+            </w:r>
+          </w:p>
+        </w:tc>
+        <w:tc>
+          <w:tcPr>
+            <w:tcW w:w="1598" w:type="dxa"/>
+          </w:tcPr>
+          <w:p>
+            <w:r>
+              <w:t>0</w:t>
+            </w:r>
+          </w:p>
+        </w:tc>
+      </w:tr>
+      <w:tr>
+        <w:tc>
+          <w:tcPr>
+            <w:tcW w:w="2174" w:type="dxa"/>
+          </w:tcPr>
+          <w:p>
+            <w:proofErr w:type="spellStart"/>
+            <w:r>
+              <w:t>DamagePacket</w:t>
+            </w:r>
+            <w:proofErr w:type="spellEnd"/>
+          </w:p>
+        </w:tc>
+        <w:tc>
+          <w:tcPr>
+            <w:tcW w:w="1521" w:type="dxa"/>
+          </w:tcPr>
+          <w:p>
+            <w:r>
+              <w:t>1</w:t>
+            </w:r>
+          </w:p>
+        </w:tc>
+        <w:tc>
+          <w:tcPr>
+            <w:tcW w:w="1610" w:type="dxa"/>
+          </w:tcPr>
+          <w:p>
+            <w:r>
+              <w:t>13</w:t>
+            </w:r>
+          </w:p>
+        </w:tc>
+        <w:tc>
+          <w:tcPr>
+            <w:tcW w:w="1613" w:type="dxa"/>
+          </w:tcPr>
+          <w:p>
+            <w:r>
+              <w:t>0</w:t>
+            </w:r>
+          </w:p>
+        </w:tc>
+        <w:tc>
+          <w:tcPr>
+            <w:tcW w:w="1598" w:type="dxa"/>
+          </w:tcPr>
+          <w:p>
+            <w:r>
+              <w:t>0</w:t>
+            </w:r>
+          </w:p>
+        </w:tc>
+      </w:tr>
+      <w:tr>
+        <w:tc>
+          <w:tcPr>
+            <w:tcW w:w="2174" w:type="dxa"/>
+          </w:tcPr>
+          <w:p>
+            <w:proofErr w:type="spellStart"/>
+            <w:r>
+              <w:t>DeadEntityPacket</w:t>
+            </w:r>
+            <w:proofErr w:type="spellEnd"/>
+          </w:p>
+        </w:tc>
+        <w:tc>
+          <w:tcPr>
+            <w:tcW w:w="1521" w:type="dxa"/>
+          </w:tcPr>
+          <w:p>
+            <w:r>
+              <w:t>1</w:t>
+            </w:r>
+          </w:p>
+        </w:tc>
+        <w:tc>
+          <w:tcPr>
+            <w:tcW w:w="1610" w:type="dxa"/>
+          </w:tcPr>
+          <w:p>
+            <w:r>
+              <w:t>10</w:t>
+            </w:r>
+          </w:p>
+        </w:tc>
+        <w:tc>
+          <w:tcPr>
+            <w:tcW w:w="1613" w:type="dxa"/>
+          </w:tcPr>
+          <w:p>
+            <w:r>
+              <w:t>0</w:t>
+            </w:r>
+          </w:p>
+        </w:tc>
+        <w:tc>
+          <w:tcPr>
+            <w:tcW w:w="1598" w:type="dxa"/>
+          </w:tcPr>
+          <w:p>
+            <w:r>
+              <w:t>0</w:t>
+            </w:r>
+          </w:p>
+        </w:tc>
+      </w:tr>
+      <w:tr>
+        <w:tc>
+          <w:tcPr>
+            <w:tcW w:w="2174" w:type="dxa"/>
+          </w:tcPr>
+          <w:p>
+            <w:proofErr w:type="spellStart"/>
+            <w:r>
+              <w:t>MyPacketRegisterInitializer</w:t>
+            </w:r>
+            <w:proofErr w:type="spellEnd"/>
+          </w:p>
+        </w:tc>
+        <w:tc>
+          <w:tcPr>
+            <w:tcW w:w="1521" w:type="dxa"/>
+          </w:tcPr>
+          <w:p>
+            <w:r>
+              <w:t>1</w:t>
+            </w:r>
+          </w:p>
+        </w:tc>
+        <w:tc>
+          <w:tcPr>
+            <w:tcW w:w="1610" w:type="dxa"/>
+          </w:tcPr>
+          <w:p>
+            <w:r>
+              <w:t>4</w:t>
+            </w:r>
+          </w:p>
+        </w:tc>
+        <w:tc>
+          <w:tcPr>
+            <w:tcW w:w="1613" w:type="dxa"/>
+          </w:tcPr>
+          <w:p>
+            <w:r>
+              <w:t>0</w:t>
+            </w:r>
+          </w:p>
+        </w:tc>
+        <w:tc>
+          <w:tcPr>
+            <w:tcW w:w="1598" w:type="dxa"/>
+          </w:tcPr>
+          <w:p>
+            <w:r>
+              <w:t>0</w:t>
+            </w:r>
+          </w:p>
+        </w:tc>
+      </w:tr>
+      <w:tr>
+        <w:tc>
+          <w:tcPr>
+            <w:tcW w:w="2174" w:type="dxa"/>
+          </w:tcPr>
+          <w:p>
+            <w:proofErr w:type="spellStart"/>
+            <w:r>
+              <w:t>GameScreen</w:t>
+            </w:r>
+            <w:proofErr w:type="spellEnd"/>
+          </w:p>
+        </w:tc>
+        <w:tc>
+          <w:tcPr>
+            <w:tcW w:w="1521" w:type="dxa"/>
+          </w:tcPr>
+          <w:p>
+            <w:r>
+              <w:t>3</w:t>
+            </w:r>
+          </w:p>
+        </w:tc>
+        <w:tc>
+          <w:tcPr>
+            <w:tcW w:w="1610" w:type="dxa"/>
+          </w:tcPr>
+          <w:p>
+            <w:r>
+              <w:t>6</w:t>
+            </w:r>
+          </w:p>
+        </w:tc>
+        <w:tc>
+          <w:tcPr>
+            <w:tcW w:w="1613" w:type="dxa"/>
+          </w:tcPr>
+          <w:p>
+            <w:r>
+              <w:rPr>
+                <w:i/>
+              </w:rPr>
+              <w:t xml:space="preserve">(2-2) </w:t>
+            </w:r>
+            <w:r>
+              <w:t>0</w:t>
+            </w:r>
+          </w:p>
+        </w:tc>
+        <w:tc>
+          <w:tcPr>
+            <w:tcW w:w="1598" w:type="dxa"/>
+          </w:tcPr>
+          <w:p>
+            <w:r>
+              <w:t>0</w:t>
+            </w:r>
+          </w:p>
+        </w:tc>
+      </w:tr>
+      <w:tr>
+        <w:tc>
+          <w:tcPr>
+            <w:tcW w:w="2174" w:type="dxa"/>
+          </w:tcPr>
+          <w:p>
+            <w:proofErr w:type="spellStart"/>
+            <w:r>
+              <w:t>DecalRenderer</w:t>
+            </w:r>
+            <w:proofErr w:type="spellEnd"/>
+          </w:p>
+        </w:tc>
+        <w:tc>
+          <w:tcPr>
+            <w:tcW w:w="1521" w:type="dxa"/>
+          </w:tcPr>
+          <w:p>
+            <w:r>
+              <w:t>14</w:t>
+            </w:r>
+          </w:p>
+        </w:tc>
+        <w:tc>
+          <w:tcPr>
+            <w:tcW w:w="1610" w:type="dxa"/>
+          </w:tcPr>
+          <w:p>
+            <w:r>
+              <w:t>0</w:t>
+            </w:r>
+          </w:p>
+        </w:tc>
+        <w:tc>
+          <w:tcPr>
+            <w:tcW w:w="1613" w:type="dxa"/>
+          </w:tcPr>
+          <w:p>
+            <w:r>
+              <w:rPr>
+                <w:i/>
+              </w:rPr>
+              <w:t>(27- 14)</w:t>
+            </w:r>
+            <w:r>
+              <w:t xml:space="preserve"> 13</w:t>
+            </w:r>
+          </w:p>
+        </w:tc>
+        <w:tc>
+          <w:tcPr>
+            <w:tcW w:w="1598" w:type="dxa"/>
+          </w:tcPr>
+          <w:p>
+            <w:r>
+              <w:t>14</w:t>
+            </w:r>
+          </w:p>
+        </w:tc>
+      </w:tr>
+      <w:tr>
+        <w:tc>
+          <w:tcPr>
+            <w:tcW w:w="2174" w:type="dxa"/>
+          </w:tcPr>
+          <w:p>
+            <w:proofErr w:type="spellStart"/>
+            <w:r>
+              <w:t>WorldView</w:t>
+            </w:r>
+            <w:proofErr w:type="spellEnd"/>
+          </w:p>
+        </w:tc>
+        <w:tc>
+          <w:tcPr>
+            <w:tcW w:w="1521" w:type="dxa"/>
+          </w:tcPr>
+          <w:p>
+            <w:r>
+              <w:t>5</w:t>
+            </w:r>
+          </w:p>
+        </w:tc>
+        <w:tc>
+          <w:tcPr>
+            <w:tcW w:w="1610" w:type="dxa"/>
+          </w:tcPr>
+          <w:p>
+            <w:r>
+              <w:t>16</w:t>
+            </w:r>
+          </w:p>
+        </w:tc>
+        <w:tc>
+          <w:tcPr>
+            <w:tcW w:w="1613" w:type="dxa"/>
+          </w:tcPr>
+          <w:p>
+            <w:pPr>
+              <w:rPr>
+                <w:i/>
+              </w:rPr>
+            </w:pPr>
+            <w:r>
+              <w:rPr>
+                <w:i/>
+              </w:rPr>
               <w:t>0</w:t>
             </w:r>
           </w:p>
@@ -6038,7 +7628,7 @@
 </file>
 
 <file path=customXml/itemProps1.xml><?xml version="1.0" encoding="utf-8"?>
-<ds:datastoreItem xmlns:ds="http://schemas.openxmlformats.org/officeDocument/2006/customXml" ds:itemID="{947890C0-38CA-E64D-9214-B51D8C02279A}">
+<ds:datastoreItem xmlns:ds="http://schemas.openxmlformats.org/officeDocument/2006/customXml" ds:itemID="{22AB76A7-0081-5A4E-8022-E8C8F307F4DE}">
   <ds:schemaRefs>
     <ds:schemaRef ds:uri="http://schemas.openxmlformats.org/officeDocument/2006/bibliography"/>
   </ds:schemaRefs>

</xml_diff>

<commit_message>
EventSystem! Finns att läsa mer i EventSystem.md, ganska mycket refaktoriserat
</commit_message>
<xml_diff>
--- a/docs/metoden/Mall för klassificering av klasser.docx
+++ b/docs/metoden/Mall för klassificering av klasser.docx
@@ -1,6 +1,6 @@
 
 <file path=word/document.xml><?xml version="1.0" encoding="utf-8"?>
-<w:document xmlns:wpc="http://schemas.microsoft.com/office/word/2010/wordprocessingCanvas" xmlns:mo="http://schemas.microsoft.com/office/mac/office/2008/main" xmlns:mc="http://schemas.openxmlformats.org/markup-compatibility/2006" xmlns:mv="urn:schemas-microsoft-com:mac:vml" xmlns:o="urn:schemas-microsoft-com:office:office" xmlns:r="http://schemas.openxmlformats.org/officeDocument/2006/relationships" xmlns:m="http://schemas.openxmlformats.org/officeDocument/2006/math" xmlns:v="urn:schemas-microsoft-com:vml" xmlns:wp14="http://schemas.microsoft.com/office/word/2010/wordprocessingDrawing" xmlns:wp="http://schemas.openxmlformats.org/drawingml/2006/wordprocessingDrawing" xmlns:w10="urn:schemas-microsoft-com:office:word" xmlns:w="http://schemas.openxmlformats.org/wordprocessingml/2006/main" xmlns:w14="http://schemas.microsoft.com/office/word/2010/wordml" xmlns:wpg="http://schemas.microsoft.com/office/word/2010/wordprocessingGroup" xmlns:wpi="http://schemas.microsoft.com/office/word/2010/wordprocessingInk" xmlns:wne="http://schemas.microsoft.com/office/word/2006/wordml" xmlns:wps="http://schemas.microsoft.com/office/word/2010/wordprocessingShape" mc:Ignorable="w14 wp14">
+<w:document xmlns:wpc="http://schemas.microsoft.com/office/word/2010/wordprocessingCanvas" xmlns:mc="http://schemas.openxmlformats.org/markup-compatibility/2006" xmlns:o="urn:schemas-microsoft-com:office:office" xmlns:r="http://schemas.openxmlformats.org/officeDocument/2006/relationships" xmlns:m="http://schemas.openxmlformats.org/officeDocument/2006/math" xmlns:v="urn:schemas-microsoft-com:vml" xmlns:wp14="http://schemas.microsoft.com/office/word/2010/wordprocessingDrawing" xmlns:wp="http://schemas.openxmlformats.org/drawingml/2006/wordprocessingDrawing" xmlns:w10="urn:schemas-microsoft-com:office:word" xmlns:w="http://schemas.openxmlformats.org/wordprocessingml/2006/main" xmlns:w14="http://schemas.microsoft.com/office/word/2010/wordml" xmlns:wpg="http://schemas.microsoft.com/office/word/2010/wordprocessingGroup" xmlns:wpi="http://schemas.microsoft.com/office/word/2010/wordprocessingInk" xmlns:wne="http://schemas.microsoft.com/office/word/2006/wordml" xmlns:wps="http://schemas.microsoft.com/office/word/2010/wordprocessingShape" mc:Ignorable="w14 wp14">
   <w:body>
     <w:p>
       <w:pPr>
@@ -386,40 +386,14 @@
       <w:r>
         <w:t xml:space="preserve"> </w:t>
       </w:r>
-      <w:proofErr w:type="spellStart"/>
-      <w:r>
-        <w:t>lines</w:t>
-      </w:r>
-      <w:proofErr w:type="spellEnd"/>
-      <w:r>
-        <w:t xml:space="preserve"> </w:t>
-      </w:r>
-      <w:proofErr w:type="spellStart"/>
-      <w:r>
-        <w:t>of</w:t>
-      </w:r>
-      <w:proofErr w:type="spellEnd"/>
-      <w:r>
-        <w:t xml:space="preserve"> </w:t>
-      </w:r>
-      <w:proofErr w:type="spellStart"/>
-      <w:r>
-        <w:t>code</w:t>
-      </w:r>
-      <w:proofErr w:type="spellEnd"/>
+      <w:r>
+        <w:t>lines of code</w:t>
+      </w:r>
       <w:r>
         <w:t xml:space="preserve"> (SLOC), detta tar inte interface till hänsyn så dessa räknas in manuellt.</w:t>
       </w:r>
       <w:r>
-        <w:t xml:space="preserve"> SLOC räknar inte heller in </w:t>
-      </w:r>
-      <w:proofErr w:type="spellStart"/>
-      <w:r>
-        <w:t>whitespaces</w:t>
-      </w:r>
-      <w:proofErr w:type="spellEnd"/>
-      <w:r>
-        <w:t>, kommentarer eller importer.</w:t>
+        <w:t xml:space="preserve"> SLOC räknar inte heller in whitespaces, kommentarer eller importer.</w:t>
       </w:r>
     </w:p>
     <w:p>
@@ -438,28 +412,15 @@
         <w:t>d.v.s.</w:t>
       </w:r>
       <w:r>
-        <w:t xml:space="preserve"> SLOC. Alla rader kod som har med nätverk att göra räknas till den gruppen, här ingår metodhuvuden och avslutande </w:t>
-      </w:r>
-      <w:proofErr w:type="spellStart"/>
-      <w:r>
-        <w:t>bracket</w:t>
-      </w:r>
-      <w:proofErr w:type="spellEnd"/>
-      <w:r>
-        <w:t xml:space="preserve"> för nätverksmetoder.</w:t>
+        <w:t xml:space="preserve"> SLOC. Alla rader kod som har med nätverk att göra räknas till den gruppen, här ingår metodhuvuden och avslutande bracket för nätverksmetoder.</w:t>
       </w:r>
     </w:p>
     <w:p>
       <w:pPr>
         <w:pStyle w:val="Heading1"/>
       </w:pPr>
-      <w:proofErr w:type="spellStart"/>
-      <w:r>
-        <w:t>Core-pakage</w:t>
-      </w:r>
-      <w:proofErr w:type="spellEnd"/>
-      <w:r>
-        <w:t xml:space="preserve"> utvärdering iteration 1:</w:t>
+      <w:r>
+        <w:t>Core-pakage utvärdering iteration 1:</w:t>
       </w:r>
     </w:p>
     <w:p/>
@@ -962,11 +923,9 @@
                 <w:b/>
               </w:rPr>
             </w:pPr>
-            <w:proofErr w:type="spellStart"/>
             <w:r>
               <w:t>PlayerController</w:t>
             </w:r>
-            <w:proofErr w:type="spellEnd"/>
           </w:p>
         </w:tc>
         <w:tc>
@@ -1025,11 +984,9 @@
             <w:shd w:val="clear" w:color="auto" w:fill="F79646" w:themeFill="accent6"/>
           </w:tcPr>
           <w:p>
-            <w:proofErr w:type="spellStart"/>
             <w:r>
               <w:t>LobbyScreen</w:t>
             </w:r>
-            <w:proofErr w:type="spellEnd"/>
           </w:p>
         </w:tc>
         <w:tc>
@@ -1128,11 +1085,9 @@
             <w:shd w:val="clear" w:color="auto" w:fill="C0504D" w:themeFill="accent2"/>
           </w:tcPr>
           <w:p>
-            <w:proofErr w:type="spellStart"/>
             <w:r>
               <w:t>NetworkGameScreen</w:t>
             </w:r>
-            <w:proofErr w:type="spellEnd"/>
           </w:p>
         </w:tc>
         <w:tc>
@@ -1194,11 +1149,9 @@
             <w:shd w:val="clear" w:color="auto" w:fill="C0504D" w:themeFill="accent2"/>
           </w:tcPr>
           <w:p>
-            <w:proofErr w:type="spellStart"/>
             <w:r>
               <w:t>ClientWorldModel</w:t>
             </w:r>
-            <w:proofErr w:type="spellEnd"/>
           </w:p>
         </w:tc>
         <w:tc>
@@ -1260,11 +1213,9 @@
             <w:shd w:val="clear" w:color="auto" w:fill="C0504D" w:themeFill="accent2"/>
           </w:tcPr>
           <w:p>
-            <w:proofErr w:type="spellStart"/>
             <w:r>
               <w:t>ServerWorldModel</w:t>
             </w:r>
-            <w:proofErr w:type="spellEnd"/>
           </w:p>
         </w:tc>
         <w:tc>
@@ -1321,7 +1272,7 @@
       <w:r>
         <w:rPr>
           <w:noProof/>
-          <w:lang w:val="en-US" w:eastAsia="en-US"/>
+          <w:lang w:eastAsia="sv-SE"/>
         </w:rPr>
         <w:drawing>
           <wp:inline distT="0" distB="0" distL="0" distR="0" wp14:anchorId="34031B78" wp14:editId="432A9FEA">
@@ -1371,32 +1322,11 @@
       <w:pPr>
         <w:pStyle w:val="Heading1"/>
       </w:pPr>
-      <w:proofErr w:type="spellStart"/>
-      <w:r>
-        <w:t>Core-pakage</w:t>
-      </w:r>
-      <w:proofErr w:type="spellEnd"/>
-      <w:r>
-        <w:t xml:space="preserve"> utvärdering iteration 2 - </w:t>
-      </w:r>
-      <w:proofErr w:type="spellStart"/>
-      <w:r>
-        <w:t>singleplayer</w:t>
-      </w:r>
-      <w:proofErr w:type="spellEnd"/>
-      <w:r>
-        <w:t xml:space="preserve"> feature</w:t>
-      </w:r>
-      <w:r>
-        <w:t xml:space="preserve"> "</w:t>
-      </w:r>
-      <w:proofErr w:type="spellStart"/>
-      <w:r>
-        <w:t>move</w:t>
-      </w:r>
-      <w:proofErr w:type="spellEnd"/>
-      <w:r>
-        <w:t>"</w:t>
+      <w:r>
+        <w:t>Core-pakage utvärdering iteration 2 - singleplayer feature</w:t>
+      </w:r>
+      <w:r>
+        <w:t xml:space="preserve"> "move"</w:t>
       </w:r>
       <w:r>
         <w:t>:</w:t>
@@ -2046,11 +1976,9 @@
             <w:shd w:val="clear" w:color="auto" w:fill="F79646" w:themeFill="accent6"/>
           </w:tcPr>
           <w:p>
-            <w:proofErr w:type="spellStart"/>
             <w:r>
               <w:t>LobbyScreen</w:t>
             </w:r>
-            <w:proofErr w:type="spellEnd"/>
           </w:p>
         </w:tc>
         <w:tc>
@@ -2134,11 +2062,9 @@
             <w:shd w:val="clear" w:color="auto" w:fill="C0504D" w:themeFill="accent2"/>
           </w:tcPr>
           <w:p>
-            <w:proofErr w:type="spellStart"/>
             <w:r>
               <w:t>NetworkGameScreen</w:t>
             </w:r>
-            <w:proofErr w:type="spellEnd"/>
           </w:p>
         </w:tc>
         <w:tc>
@@ -2182,11 +2108,9 @@
             <w:shd w:val="clear" w:color="auto" w:fill="C0504D" w:themeFill="accent2"/>
           </w:tcPr>
           <w:p>
-            <w:proofErr w:type="spellStart"/>
             <w:r>
               <w:t>ClientWorldModel</w:t>
             </w:r>
-            <w:proofErr w:type="spellEnd"/>
           </w:p>
         </w:tc>
         <w:tc>
@@ -2230,11 +2154,9 @@
             <w:shd w:val="clear" w:color="auto" w:fill="C0504D" w:themeFill="accent2"/>
           </w:tcPr>
           <w:p>
-            <w:proofErr w:type="spellStart"/>
             <w:r>
               <w:t>ServerWorldModel</w:t>
             </w:r>
-            <w:proofErr w:type="spellEnd"/>
           </w:p>
         </w:tc>
         <w:tc>
@@ -2277,29 +2199,8 @@
       <w:pPr>
         <w:pStyle w:val="Heading1"/>
       </w:pPr>
-      <w:proofErr w:type="spellStart"/>
-      <w:r>
-        <w:t>Core-pakage</w:t>
-      </w:r>
-      <w:proofErr w:type="spellEnd"/>
-      <w:r>
-        <w:t xml:space="preserve"> utvärdering iteration 2 - </w:t>
-      </w:r>
-      <w:proofErr w:type="spellStart"/>
-      <w:r>
-        <w:t>multiplayer</w:t>
-      </w:r>
-      <w:proofErr w:type="spellEnd"/>
-      <w:r>
-        <w:t xml:space="preserve"> feature "</w:t>
-      </w:r>
-      <w:proofErr w:type="spellStart"/>
-      <w:r>
-        <w:t>move</w:t>
-      </w:r>
-      <w:proofErr w:type="spellEnd"/>
-      <w:r>
-        <w:t>":</w:t>
+      <w:r>
+        <w:t>Core-pakage utvärdering iteration 2 - multiplayer feature "move":</w:t>
       </w:r>
     </w:p>
     <w:p/>
@@ -2473,11 +2374,9 @@
             <w:tcW w:w="2129" w:type="dxa"/>
           </w:tcPr>
           <w:p>
-            <w:proofErr w:type="gramStart"/>
             <w:r>
               <w:t>10%</w:t>
             </w:r>
-            <w:proofErr w:type="gramEnd"/>
           </w:p>
         </w:tc>
       </w:tr>
@@ -2928,11 +2827,9 @@
             <w:shd w:val="clear" w:color="auto" w:fill="9BBB59" w:themeFill="accent3"/>
           </w:tcPr>
           <w:p>
-            <w:proofErr w:type="spellStart"/>
             <w:r>
               <w:t>LobbyScreen</w:t>
             </w:r>
-            <w:proofErr w:type="spellEnd"/>
           </w:p>
         </w:tc>
         <w:tc>
@@ -3016,11 +2913,9 @@
             <w:shd w:val="clear" w:color="auto" w:fill="C0504D" w:themeFill="accent2"/>
           </w:tcPr>
           <w:p>
-            <w:proofErr w:type="spellStart"/>
             <w:r>
               <w:t>NetworkGameScreen</w:t>
             </w:r>
-            <w:proofErr w:type="spellEnd"/>
           </w:p>
         </w:tc>
         <w:tc>
@@ -3064,11 +2959,9 @@
             <w:shd w:val="clear" w:color="auto" w:fill="C0504D" w:themeFill="accent2"/>
           </w:tcPr>
           <w:p>
-            <w:proofErr w:type="spellStart"/>
             <w:r>
               <w:t>ClientWorldModel</w:t>
             </w:r>
-            <w:proofErr w:type="spellEnd"/>
           </w:p>
         </w:tc>
         <w:tc>
@@ -3127,11 +3020,9 @@
             <w:shd w:val="clear" w:color="auto" w:fill="C0504D" w:themeFill="accent2"/>
           </w:tcPr>
           <w:p>
-            <w:proofErr w:type="spellStart"/>
             <w:r>
               <w:t>ServerWorldModel</w:t>
             </w:r>
-            <w:proofErr w:type="spellEnd"/>
           </w:p>
         </w:tc>
         <w:tc>
@@ -3169,7 +3060,64 @@
         </w:tc>
       </w:tr>
     </w:tbl>
-    <w:p/>
+    <w:p>
+      <w:pPr>
+        <w:pStyle w:val="Heading2"/>
+      </w:pPr>
+      <w:r>
+        <w:lastRenderedPageBreak/>
+        <w:t>Klassdiagram</w:t>
+      </w:r>
+    </w:p>
+    <w:p>
+      <w:r>
+        <w:rPr>
+          <w:noProof/>
+          <w:lang w:eastAsia="sv-SE"/>
+        </w:rPr>
+        <w:drawing>
+          <wp:inline distT="0" distB="0" distL="0" distR="0" wp14:anchorId="48AF546F" wp14:editId="149C106F">
+            <wp:extent cx="5270500" cy="2941955"/>
+            <wp:effectExtent l="0" t="0" r="6350" b="0"/>
+            <wp:docPr id="2" name="Picture 2"/>
+            <wp:cNvGraphicFramePr>
+              <a:graphicFrameLocks xmlns:a="http://schemas.openxmlformats.org/drawingml/2006/main" noChangeAspect="1"/>
+            </wp:cNvGraphicFramePr>
+            <a:graphic xmlns:a="http://schemas.openxmlformats.org/drawingml/2006/main">
+              <a:graphicData uri="http://schemas.openxmlformats.org/drawingml/2006/picture">
+                <pic:pic xmlns:pic="http://schemas.openxmlformats.org/drawingml/2006/picture">
+                  <pic:nvPicPr>
+                    <pic:cNvPr id="0" name="diagram_2014_03_19.png"/>
+                    <pic:cNvPicPr/>
+                  </pic:nvPicPr>
+                  <pic:blipFill>
+                    <a:blip r:embed="rId8">
+                      <a:extLst>
+                        <a:ext uri="{28A0092B-C50C-407E-A947-70E740481C1C}">
+                          <a14:useLocalDpi xmlns:a14="http://schemas.microsoft.com/office/drawing/2010/main" val="0"/>
+                        </a:ext>
+                      </a:extLst>
+                    </a:blip>
+                    <a:stretch>
+                      <a:fillRect/>
+                    </a:stretch>
+                  </pic:blipFill>
+                  <pic:spPr>
+                    <a:xfrm>
+                      <a:off x="0" y="0"/>
+                      <a:ext cx="5270500" cy="2941955"/>
+                    </a:xfrm>
+                    <a:prstGeom prst="rect">
+                      <a:avLst/>
+                    </a:prstGeom>
+                  </pic:spPr>
+                </pic:pic>
+              </a:graphicData>
+            </a:graphic>
+          </wp:inline>
+        </w:drawing>
+      </w:r>
+    </w:p>
     <w:p>
       <w:pPr>
         <w:pStyle w:val="Heading1"/>
@@ -3179,83 +3127,22 @@
       <w:pPr>
         <w:pStyle w:val="Heading1"/>
       </w:pPr>
-      <w:proofErr w:type="spellStart"/>
-      <w:r>
-        <w:t>Core-pakage</w:t>
-      </w:r>
-      <w:proofErr w:type="spellEnd"/>
-      <w:r>
-        <w:t xml:space="preserve"> utvärdering iteration 3 - </w:t>
-      </w:r>
-      <w:proofErr w:type="spellStart"/>
-      <w:r>
-        <w:t>singleplayer</w:t>
-      </w:r>
-      <w:proofErr w:type="spellEnd"/>
-      <w:r>
-        <w:t xml:space="preserve"> feature "</w:t>
-      </w:r>
-      <w:proofErr w:type="spellStart"/>
-      <w:r>
-        <w:t>shoot</w:t>
-      </w:r>
-      <w:proofErr w:type="spellEnd"/>
-      <w:r>
-        <w:t>":</w:t>
+      <w:r>
+        <w:t>Core-pakage utvärdering iteration 3 - singleplayer feature "shoot":</w:t>
       </w:r>
     </w:p>
     <w:p/>
     <w:p>
       <w:r>
-        <w:t xml:space="preserve">Implementationen utav funktionen </w:t>
-      </w:r>
-      <w:proofErr w:type="spellStart"/>
-      <w:r>
-        <w:t>shoot</w:t>
-      </w:r>
-      <w:proofErr w:type="spellEnd"/>
-      <w:r>
-        <w:t xml:space="preserve"> infattar visuell såväl som audiell feedback. Även funktionalitet att veta om man träffat något och i sådana fall vad.</w:t>
+        <w:t>Implementationen utav funktionen shoot infattar visuell såväl som audiell feedback. Även funktionalitet att veta om man träffat något och i sådana fall vad.</w:t>
       </w:r>
     </w:p>
     <w:p>
       <w:r>
-        <w:t xml:space="preserve">Det som blev missvisande vid den här veckans mätning var att vi redan sedan innan hade en visuell feedback samt funktionalitet som påvisade vad man hade träffat. Dock låg </w:t>
-      </w:r>
-      <w:proofErr w:type="spellStart"/>
-      <w:r>
-        <w:t>träffunktionaliteten</w:t>
-      </w:r>
-      <w:proofErr w:type="spellEnd"/>
-      <w:r>
-        <w:t xml:space="preserve"> i</w:t>
-      </w:r>
-      <w:r>
-        <w:t xml:space="preserve"> </w:t>
-      </w:r>
-      <w:proofErr w:type="spellStart"/>
-      <w:r>
-        <w:t>playerklassen</w:t>
-      </w:r>
-      <w:proofErr w:type="spellEnd"/>
-      <w:r>
-        <w:t xml:space="preserve"> vilket skulle komma att ställa till det vid </w:t>
-      </w:r>
-      <w:proofErr w:type="spellStart"/>
-      <w:r>
-        <w:t>multiplayer</w:t>
-      </w:r>
-      <w:proofErr w:type="spellEnd"/>
-      <w:r>
-        <w:t xml:space="preserve">. Detta gjorde att </w:t>
-      </w:r>
-      <w:proofErr w:type="spellStart"/>
-      <w:r>
-        <w:t>singleplayer</w:t>
-      </w:r>
-      <w:proofErr w:type="spellEnd"/>
-      <w:r>
-        <w:t xml:space="preserve"> funktionaliteten behövdes skrivas om vilket kan påverka hur resulterande mätvärde ska valideras.</w:t>
+        <w:t>Det som blev missvisande vid den här veckans mätning var att vi redan sedan innan hade en visuell feedback samt funktionalitet som påvisade vad man hade träffat. Dock låg träffunktionaliteten i</w:t>
+      </w:r>
+      <w:r>
+        <w:t xml:space="preserve"> playerklassen vilket skulle komma att ställa till det vid multiplayer. Detta gjorde att singleplayer funktionaliteten behövdes skrivas om vilket kan påverka hur resulterande mätvärde ska valideras.</w:t>
       </w:r>
       <w:r>
         <w:t xml:space="preserve"> </w:t>
@@ -3292,7 +3179,6 @@
               <w:rPr>
                 <w:b/>
               </w:rPr>
-              <w:lastRenderedPageBreak/>
               <w:t>Klasser</w:t>
             </w:r>
           </w:p>
@@ -3530,9 +3416,7 @@
           <w:tcPr>
             <w:tcW w:w="2129" w:type="dxa"/>
           </w:tcPr>
-          <w:p>
-            <w:bookmarkStart w:id="0" w:name="_GoBack"/>
-          </w:p>
+          <w:p/>
         </w:tc>
         <w:tc>
           <w:tcPr>
@@ -3568,7 +3452,6 @@
           </w:p>
         </w:tc>
       </w:tr>
-      <w:bookmarkEnd w:id="0"/>
       <w:tr>
         <w:trPr>
           <w:trHeight w:val="56"/>
@@ -3621,13 +3504,8 @@
             <w:tcW w:w="2129" w:type="dxa"/>
           </w:tcPr>
           <w:p>
-            <w:proofErr w:type="gramStart"/>
-            <w:r>
-              <w:t>-</w:t>
-            </w:r>
-            <w:proofErr w:type="gramEnd"/>
-            <w:r>
-              <w:t>24</w:t>
+            <w:r>
+              <w:t>-24</w:t>
             </w:r>
           </w:p>
         </w:tc>
@@ -3646,13 +3524,8 @@
             <w:tcW w:w="2129" w:type="dxa"/>
           </w:tcPr>
           <w:p>
-            <w:proofErr w:type="gramStart"/>
-            <w:r>
-              <w:t>-</w:t>
-            </w:r>
-            <w:proofErr w:type="gramEnd"/>
-            <w:r>
-              <w:t>20</w:t>
+            <w:r>
+              <w:t>-20</w:t>
             </w:r>
           </w:p>
         </w:tc>
@@ -3680,13 +3553,8 @@
           </w:tcPr>
           <w:p>
             <w:r>
-              <w:t>-</w:t>
-            </w:r>
-            <w:proofErr w:type="gramStart"/>
-            <w:r>
-              <w:t>17%</w:t>
-            </w:r>
-            <w:proofErr w:type="gramEnd"/>
+              <w:t>-17%</w:t>
+            </w:r>
           </w:p>
         </w:tc>
         <w:tc>
@@ -3704,13 +3572,8 @@
             <w:tcW w:w="2129" w:type="dxa"/>
           </w:tcPr>
           <w:p>
-            <w:proofErr w:type="gramStart"/>
-            <w:r>
-              <w:t>-</w:t>
-            </w:r>
-            <w:proofErr w:type="gramEnd"/>
-            <w:r>
-              <w:t>6.92%</w:t>
+            <w:r>
+              <w:t>-6.92%</w:t>
             </w:r>
           </w:p>
         </w:tc>
@@ -3746,6 +3609,7 @@
         <w:rPr>
           <w:color w:val="F79646" w:themeColor="accent6"/>
         </w:rPr>
+        <w:lastRenderedPageBreak/>
         <w:t>16-30%</w:t>
       </w:r>
       <w:r>
@@ -3875,11 +3739,9 @@
             <w:shd w:val="clear" w:color="auto" w:fill="C0504D" w:themeFill="accent2"/>
           </w:tcPr>
           <w:p>
-            <w:proofErr w:type="spellStart"/>
             <w:r>
               <w:t>NetworkGameScreen</w:t>
             </w:r>
-            <w:proofErr w:type="spellEnd"/>
           </w:p>
         </w:tc>
         <w:tc>
@@ -3923,11 +3785,9 @@
             <w:shd w:val="clear" w:color="auto" w:fill="C0504D" w:themeFill="accent2"/>
           </w:tcPr>
           <w:p>
-            <w:proofErr w:type="spellStart"/>
             <w:r>
               <w:t>ClientWorldModel</w:t>
             </w:r>
-            <w:proofErr w:type="spellEnd"/>
           </w:p>
         </w:tc>
         <w:tc>
@@ -3977,11 +3837,9 @@
             <w:shd w:val="clear" w:color="auto" w:fill="C0504D" w:themeFill="accent2"/>
           </w:tcPr>
           <w:p>
-            <w:proofErr w:type="spellStart"/>
             <w:r>
               <w:t>ServerWorldModel</w:t>
             </w:r>
-            <w:proofErr w:type="spellEnd"/>
           </w:p>
         </w:tc>
         <w:tc>
@@ -4065,14 +3923,12 @@
                 <w:b/>
               </w:rPr>
             </w:pPr>
-            <w:proofErr w:type="spellStart"/>
             <w:r>
               <w:rPr>
                 <w:b/>
               </w:rPr>
               <w:t>Diff</w:t>
             </w:r>
-            <w:proofErr w:type="spellEnd"/>
           </w:p>
         </w:tc>
         <w:tc>
@@ -4085,14 +3941,12 @@
                 <w:b/>
               </w:rPr>
             </w:pPr>
-            <w:proofErr w:type="spellStart"/>
             <w:r>
               <w:rPr>
                 <w:b/>
               </w:rPr>
               <w:t>Inserted</w:t>
             </w:r>
-            <w:proofErr w:type="spellEnd"/>
           </w:p>
         </w:tc>
         <w:tc>
@@ -4105,14 +3959,12 @@
                 <w:b/>
               </w:rPr>
             </w:pPr>
-            <w:proofErr w:type="spellStart"/>
             <w:r>
               <w:rPr>
                 <w:b/>
               </w:rPr>
               <w:t>Changed</w:t>
             </w:r>
-            <w:proofErr w:type="spellEnd"/>
           </w:p>
         </w:tc>
         <w:tc>
@@ -4125,14 +3977,12 @@
                 <w:b/>
               </w:rPr>
             </w:pPr>
-            <w:proofErr w:type="spellStart"/>
             <w:r>
               <w:rPr>
                 <w:b/>
               </w:rPr>
               <w:t>Deleted</w:t>
             </w:r>
-            <w:proofErr w:type="spellEnd"/>
           </w:p>
         </w:tc>
       </w:tr>
@@ -4142,11 +3992,9 @@
             <w:tcW w:w="2174" w:type="dxa"/>
           </w:tcPr>
           <w:p>
-            <w:proofErr w:type="spellStart"/>
             <w:r>
               <w:t>DamageAbleEntity</w:t>
             </w:r>
-            <w:proofErr w:type="spellEnd"/>
           </w:p>
         </w:tc>
         <w:tc>
@@ -4196,11 +4044,9 @@
             <w:tcW w:w="2174" w:type="dxa"/>
           </w:tcPr>
           <w:p>
-            <w:proofErr w:type="spellStart"/>
             <w:r>
               <w:t>DummyEntity</w:t>
             </w:r>
-            <w:proofErr w:type="spellEnd"/>
           </w:p>
         </w:tc>
         <w:tc>
@@ -4250,11 +4096,9 @@
             <w:tcW w:w="2174" w:type="dxa"/>
           </w:tcPr>
           <w:p>
-            <w:proofErr w:type="spellStart"/>
             <w:r>
               <w:t>GameObject</w:t>
             </w:r>
-            <w:proofErr w:type="spellEnd"/>
           </w:p>
         </w:tc>
         <w:tc>
@@ -4304,11 +4148,9 @@
             <w:tcW w:w="2174" w:type="dxa"/>
           </w:tcPr>
           <w:p>
-            <w:proofErr w:type="spellStart"/>
             <w:r>
               <w:t>Player</w:t>
             </w:r>
-            <w:proofErr w:type="spellEnd"/>
           </w:p>
         </w:tc>
         <w:tc>
@@ -4364,11 +4206,9 @@
             <w:tcW w:w="2174" w:type="dxa"/>
           </w:tcPr>
           <w:p>
-            <w:proofErr w:type="spellStart"/>
             <w:r>
               <w:t>WorldModel</w:t>
             </w:r>
-            <w:proofErr w:type="spellEnd"/>
           </w:p>
         </w:tc>
         <w:tc>
@@ -4418,14 +4258,12 @@
             <w:tcW w:w="2174" w:type="dxa"/>
           </w:tcPr>
           <w:p>
-            <w:proofErr w:type="spellStart"/>
             <w:r>
               <w:t>Server</w:t>
             </w:r>
             <w:r>
               <w:t>WorldModel</w:t>
             </w:r>
-            <w:proofErr w:type="spellEnd"/>
           </w:p>
         </w:tc>
         <w:tc>
@@ -4481,11 +4319,9 @@
             <w:tcW w:w="2174" w:type="dxa"/>
           </w:tcPr>
           <w:p>
-            <w:proofErr w:type="spellStart"/>
             <w:r>
               <w:t>ClientWorldModel</w:t>
             </w:r>
-            <w:proofErr w:type="spellEnd"/>
           </w:p>
         </w:tc>
         <w:tc>
@@ -4541,11 +4377,9 @@
             <w:tcW w:w="2174" w:type="dxa"/>
           </w:tcPr>
           <w:p>
-            <w:proofErr w:type="spellStart"/>
             <w:r>
               <w:t>ExternalPlayer</w:t>
             </w:r>
-            <w:proofErr w:type="spellEnd"/>
           </w:p>
         </w:tc>
         <w:tc>
@@ -4601,11 +4435,9 @@
             <w:tcW w:w="2174" w:type="dxa"/>
           </w:tcPr>
           <w:p>
-            <w:proofErr w:type="spellStart"/>
             <w:r>
               <w:t>SoundManager</w:t>
             </w:r>
-            <w:proofErr w:type="spellEnd"/>
           </w:p>
         </w:tc>
         <w:tc>
@@ -4667,29 +4499,8 @@
       <w:pPr>
         <w:pStyle w:val="Heading1"/>
       </w:pPr>
-      <w:proofErr w:type="spellStart"/>
-      <w:r>
-        <w:t>Core-pakage</w:t>
-      </w:r>
-      <w:proofErr w:type="spellEnd"/>
-      <w:r>
-        <w:t xml:space="preserve"> utvärdering iteration 3 - </w:t>
-      </w:r>
-      <w:proofErr w:type="spellStart"/>
-      <w:r>
-        <w:t>multiplayer</w:t>
-      </w:r>
-      <w:proofErr w:type="spellEnd"/>
-      <w:r>
-        <w:t xml:space="preserve"> feature "</w:t>
-      </w:r>
-      <w:proofErr w:type="spellStart"/>
-      <w:r>
-        <w:t>shoot</w:t>
-      </w:r>
-      <w:proofErr w:type="spellEnd"/>
-      <w:r>
-        <w:t>":</w:t>
+      <w:r>
+        <w:t>Core-pakage utvärdering iteration 3 - multiplayer feature "shoot":</w:t>
       </w:r>
     </w:p>
     <w:tbl>
@@ -5016,7 +4827,6 @@
               </w:rPr>
               <w:t xml:space="preserve">Differens från </w:t>
             </w:r>
-            <w:proofErr w:type="spellStart"/>
             <w:r>
               <w:rPr>
                 <w:b/>
@@ -5024,7 +4834,6 @@
               </w:rPr>
               <w:t>singleplayer</w:t>
             </w:r>
-            <w:proofErr w:type="spellEnd"/>
           </w:p>
         </w:tc>
       </w:tr>
@@ -5153,7 +4962,6 @@
               <w:rPr>
                 <w:b/>
               </w:rPr>
-              <w:lastRenderedPageBreak/>
               <w:t>Klass</w:t>
             </w:r>
           </w:p>
@@ -5238,11 +5046,9 @@
             <w:shd w:val="clear" w:color="auto" w:fill="C0504D" w:themeFill="accent2"/>
           </w:tcPr>
           <w:p>
-            <w:proofErr w:type="spellStart"/>
             <w:r>
               <w:t>NetworkGameScreen</w:t>
             </w:r>
-            <w:proofErr w:type="spellEnd"/>
           </w:p>
         </w:tc>
         <w:tc>
@@ -5292,11 +5098,9 @@
             <w:shd w:val="clear" w:color="auto" w:fill="C0504D" w:themeFill="accent2"/>
           </w:tcPr>
           <w:p>
-            <w:proofErr w:type="spellStart"/>
             <w:r>
               <w:t>ClientWorldModel</w:t>
             </w:r>
-            <w:proofErr w:type="spellEnd"/>
           </w:p>
         </w:tc>
         <w:tc>
@@ -5343,11 +5147,9 @@
             <w:shd w:val="clear" w:color="auto" w:fill="C0504D" w:themeFill="accent2"/>
           </w:tcPr>
           <w:p>
-            <w:proofErr w:type="spellStart"/>
             <w:r>
               <w:t>ServerWorldModel</w:t>
             </w:r>
-            <w:proofErr w:type="spellEnd"/>
           </w:p>
         </w:tc>
         <w:tc>
@@ -5431,14 +5233,12 @@
                 <w:b/>
               </w:rPr>
             </w:pPr>
-            <w:proofErr w:type="spellStart"/>
             <w:r>
               <w:rPr>
                 <w:b/>
               </w:rPr>
               <w:t>Diff</w:t>
             </w:r>
-            <w:proofErr w:type="spellEnd"/>
           </w:p>
         </w:tc>
         <w:tc>
@@ -5451,14 +5251,12 @@
                 <w:b/>
               </w:rPr>
             </w:pPr>
-            <w:proofErr w:type="spellStart"/>
             <w:r>
               <w:rPr>
                 <w:b/>
               </w:rPr>
               <w:t>Inserted</w:t>
             </w:r>
-            <w:proofErr w:type="spellEnd"/>
           </w:p>
         </w:tc>
         <w:tc>
@@ -5471,14 +5269,12 @@
                 <w:b/>
               </w:rPr>
             </w:pPr>
-            <w:proofErr w:type="spellStart"/>
             <w:r>
               <w:rPr>
                 <w:b/>
               </w:rPr>
               <w:t>Changed</w:t>
             </w:r>
-            <w:proofErr w:type="spellEnd"/>
           </w:p>
         </w:tc>
         <w:tc>
@@ -5491,14 +5287,12 @@
                 <w:b/>
               </w:rPr>
             </w:pPr>
-            <w:proofErr w:type="spellStart"/>
             <w:r>
               <w:rPr>
                 <w:b/>
               </w:rPr>
               <w:t>Deleted</w:t>
             </w:r>
-            <w:proofErr w:type="spellEnd"/>
           </w:p>
         </w:tc>
       </w:tr>
@@ -5508,11 +5302,9 @@
             <w:tcW w:w="2174" w:type="dxa"/>
           </w:tcPr>
           <w:p>
-            <w:proofErr w:type="spellStart"/>
             <w:r>
               <w:t>Player</w:t>
             </w:r>
-            <w:proofErr w:type="spellEnd"/>
           </w:p>
         </w:tc>
         <w:tc>
@@ -5565,11 +5357,9 @@
             <w:tcW w:w="2174" w:type="dxa"/>
           </w:tcPr>
           <w:p>
-            <w:proofErr w:type="spellStart"/>
             <w:r>
               <w:t>WorldModel</w:t>
             </w:r>
-            <w:proofErr w:type="spellEnd"/>
           </w:p>
         </w:tc>
         <w:tc>
@@ -5625,11 +5415,9 @@
             <w:tcW w:w="2174" w:type="dxa"/>
           </w:tcPr>
           <w:p>
-            <w:proofErr w:type="spellStart"/>
             <w:r>
               <w:t>ClientWorldModel</w:t>
             </w:r>
-            <w:proofErr w:type="spellEnd"/>
           </w:p>
         </w:tc>
         <w:tc>
@@ -5687,11 +5475,9 @@
             <w:tcW w:w="2174" w:type="dxa"/>
           </w:tcPr>
           <w:p>
-            <w:proofErr w:type="spellStart"/>
             <w:r>
               <w:t>MyContactListener</w:t>
             </w:r>
-            <w:proofErr w:type="spellEnd"/>
           </w:p>
         </w:tc>
         <w:tc>
@@ -5741,11 +5527,9 @@
             <w:tcW w:w="2174" w:type="dxa"/>
           </w:tcPr>
           <w:p>
-            <w:proofErr w:type="spellStart"/>
             <w:r>
               <w:t>ServerWorldModel</w:t>
             </w:r>
-            <w:proofErr w:type="spellEnd"/>
           </w:p>
         </w:tc>
         <w:tc>
@@ -5795,11 +5579,9 @@
             <w:tcW w:w="2174" w:type="dxa"/>
           </w:tcPr>
           <w:p>
-            <w:proofErr w:type="spellStart"/>
             <w:r>
               <w:t>ExternalPlayer</w:t>
             </w:r>
-            <w:proofErr w:type="spellEnd"/>
           </w:p>
         </w:tc>
         <w:tc>
@@ -5849,11 +5631,10 @@
             <w:tcW w:w="2174" w:type="dxa"/>
           </w:tcPr>
           <w:p>
-            <w:proofErr w:type="spellStart"/>
-            <w:r>
+            <w:r>
+              <w:lastRenderedPageBreak/>
               <w:t>BulletHolePacket</w:t>
             </w:r>
-            <w:proofErr w:type="spellEnd"/>
           </w:p>
         </w:tc>
         <w:tc>
@@ -5903,11 +5684,9 @@
             <w:tcW w:w="2174" w:type="dxa"/>
           </w:tcPr>
           <w:p>
-            <w:proofErr w:type="spellStart"/>
             <w:r>
               <w:t>DamagePacket</w:t>
             </w:r>
-            <w:proofErr w:type="spellEnd"/>
           </w:p>
         </w:tc>
         <w:tc>
@@ -5957,11 +5736,9 @@
             <w:tcW w:w="2174" w:type="dxa"/>
           </w:tcPr>
           <w:p>
-            <w:proofErr w:type="spellStart"/>
             <w:r>
               <w:t>DeadEntityPacket</w:t>
             </w:r>
-            <w:proofErr w:type="spellEnd"/>
           </w:p>
         </w:tc>
         <w:tc>
@@ -6011,11 +5788,9 @@
             <w:tcW w:w="2174" w:type="dxa"/>
           </w:tcPr>
           <w:p>
-            <w:proofErr w:type="spellStart"/>
             <w:r>
               <w:t>MyPacketRegisterInitializer</w:t>
             </w:r>
-            <w:proofErr w:type="spellEnd"/>
           </w:p>
         </w:tc>
         <w:tc>
@@ -6065,11 +5840,9 @@
             <w:tcW w:w="2174" w:type="dxa"/>
           </w:tcPr>
           <w:p>
-            <w:proofErr w:type="spellStart"/>
             <w:r>
               <w:t>GameScreen</w:t>
             </w:r>
-            <w:proofErr w:type="spellEnd"/>
           </w:p>
         </w:tc>
         <w:tc>
@@ -6125,11 +5898,9 @@
             <w:tcW w:w="2174" w:type="dxa"/>
           </w:tcPr>
           <w:p>
-            <w:proofErr w:type="spellStart"/>
             <w:r>
               <w:t>DecalRenderer</w:t>
             </w:r>
-            <w:proofErr w:type="spellEnd"/>
           </w:p>
         </w:tc>
         <w:tc>
@@ -6185,11 +5956,9 @@
             <w:tcW w:w="2174" w:type="dxa"/>
           </w:tcPr>
           <w:p>
-            <w:proofErr w:type="spellStart"/>
             <w:r>
               <w:t>WorldView</w:t>
             </w:r>
-            <w:proofErr w:type="spellEnd"/>
           </w:p>
         </w:tc>
         <w:tc>
@@ -6242,7 +6011,65 @@
         </w:tc>
       </w:tr>
     </w:tbl>
-    <w:p/>
+    <w:p>
+      <w:pPr>
+        <w:pStyle w:val="Heading2"/>
+      </w:pPr>
+      <w:r>
+        <w:t>Klassdiagram</w:t>
+      </w:r>
+    </w:p>
+    <w:p>
+      <w:r>
+        <w:rPr>
+          <w:noProof/>
+          <w:lang w:eastAsia="sv-SE"/>
+        </w:rPr>
+        <w:drawing>
+          <wp:inline distT="0" distB="0" distL="0" distR="0" wp14:anchorId="31FF0F51" wp14:editId="4B328248">
+            <wp:extent cx="5270500" cy="3113405"/>
+            <wp:effectExtent l="0" t="0" r="6350" b="0"/>
+            <wp:docPr id="3" name="Picture 3"/>
+            <wp:cNvGraphicFramePr>
+              <a:graphicFrameLocks xmlns:a="http://schemas.openxmlformats.org/drawingml/2006/main" noChangeAspect="1"/>
+            </wp:cNvGraphicFramePr>
+            <a:graphic xmlns:a="http://schemas.openxmlformats.org/drawingml/2006/main">
+              <a:graphicData uri="http://schemas.openxmlformats.org/drawingml/2006/picture">
+                <pic:pic xmlns:pic="http://schemas.openxmlformats.org/drawingml/2006/picture">
+                  <pic:nvPicPr>
+                    <pic:cNvPr id="0" name="diagram_2014_03_25.png"/>
+                    <pic:cNvPicPr/>
+                  </pic:nvPicPr>
+                  <pic:blipFill>
+                    <a:blip r:embed="rId9">
+                      <a:extLst>
+                        <a:ext uri="{28A0092B-C50C-407E-A947-70E740481C1C}">
+                          <a14:useLocalDpi xmlns:a14="http://schemas.microsoft.com/office/drawing/2010/main" val="0"/>
+                        </a:ext>
+                      </a:extLst>
+                    </a:blip>
+                    <a:stretch>
+                      <a:fillRect/>
+                    </a:stretch>
+                  </pic:blipFill>
+                  <pic:spPr>
+                    <a:xfrm>
+                      <a:off x="0" y="0"/>
+                      <a:ext cx="5270500" cy="3113405"/>
+                    </a:xfrm>
+                    <a:prstGeom prst="rect">
+                      <a:avLst/>
+                    </a:prstGeom>
+                  </pic:spPr>
+                </pic:pic>
+              </a:graphicData>
+            </a:graphic>
+          </wp:inline>
+        </w:drawing>
+      </w:r>
+      <w:bookmarkStart w:id="0" w:name="_GoBack"/>
+      <w:bookmarkEnd w:id="0"/>
+    </w:p>
     <w:sectPr>
       <w:pgSz w:w="11900" w:h="16840"/>
       <w:pgMar w:top="1440" w:right="1800" w:bottom="1440" w:left="1800" w:header="708" w:footer="708" w:gutter="0"/>
@@ -6253,7 +6080,7 @@
 </file>
 
 <file path=word/numbering.xml><?xml version="1.0" encoding="utf-8"?>
-<w:numbering xmlns:wpc="http://schemas.microsoft.com/office/word/2010/wordprocessingCanvas" xmlns:mo="http://schemas.microsoft.com/office/mac/office/2008/main" xmlns:mc="http://schemas.openxmlformats.org/markup-compatibility/2006" xmlns:mv="urn:schemas-microsoft-com:mac:vml" xmlns:o="urn:schemas-microsoft-com:office:office" xmlns:r="http://schemas.openxmlformats.org/officeDocument/2006/relationships" xmlns:m="http://schemas.openxmlformats.org/officeDocument/2006/math" xmlns:v="urn:schemas-microsoft-com:vml" xmlns:wp14="http://schemas.microsoft.com/office/word/2010/wordprocessingDrawing" xmlns:wp="http://schemas.openxmlformats.org/drawingml/2006/wordprocessingDrawing" xmlns:w10="urn:schemas-microsoft-com:office:word" xmlns:w="http://schemas.openxmlformats.org/wordprocessingml/2006/main" xmlns:w14="http://schemas.microsoft.com/office/word/2010/wordml" xmlns:wpg="http://schemas.microsoft.com/office/word/2010/wordprocessingGroup" xmlns:wpi="http://schemas.microsoft.com/office/word/2010/wordprocessingInk" xmlns:wne="http://schemas.microsoft.com/office/word/2006/wordml" xmlns:wps="http://schemas.microsoft.com/office/word/2010/wordprocessingShape" mc:Ignorable="w14 wp14">
+<w:numbering xmlns:wpc="http://schemas.microsoft.com/office/word/2010/wordprocessingCanvas" xmlns:mc="http://schemas.openxmlformats.org/markup-compatibility/2006" xmlns:o="urn:schemas-microsoft-com:office:office" xmlns:r="http://schemas.openxmlformats.org/officeDocument/2006/relationships" xmlns:m="http://schemas.openxmlformats.org/officeDocument/2006/math" xmlns:v="urn:schemas-microsoft-com:vml" xmlns:wp14="http://schemas.microsoft.com/office/word/2010/wordprocessingDrawing" xmlns:wp="http://schemas.openxmlformats.org/drawingml/2006/wordprocessingDrawing" xmlns:w10="urn:schemas-microsoft-com:office:word" xmlns:w="http://schemas.openxmlformats.org/wordprocessingml/2006/main" xmlns:w14="http://schemas.microsoft.com/office/word/2010/wordml" xmlns:wpg="http://schemas.microsoft.com/office/word/2010/wordprocessingGroup" xmlns:wpi="http://schemas.microsoft.com/office/word/2010/wordprocessingInk" xmlns:wne="http://schemas.microsoft.com/office/word/2006/wordml" xmlns:wps="http://schemas.microsoft.com/office/word/2010/wordprocessingShape" mc:Ignorable="w14 wp14">
   <w:abstractNum w:abstractNumId="0">
     <w:nsid w:val="0DCB64B3"/>
     <w:multiLevelType w:val="hybridMultilevel"/>
@@ -6506,7 +6333,7 @@
       </w:pPr>
     </w:pPrDefault>
   </w:docDefaults>
-  <w:latentStyles w:defLockedState="0" w:defUIPriority="99" w:defSemiHidden="1" w:defUnhideWhenUsed="1" w:defQFormat="0" w:count="276">
+  <w:latentStyles w:defLockedState="0" w:defUIPriority="99" w:defSemiHidden="1" w:defUnhideWhenUsed="1" w:defQFormat="0" w:count="267">
     <w:lsdException w:name="Normal" w:semiHidden="0" w:uiPriority="0" w:unhideWhenUsed="0" w:qFormat="1"/>
     <w:lsdException w:name="heading 1" w:semiHidden="0" w:uiPriority="9" w:unhideWhenUsed="0" w:qFormat="1"/>
     <w:lsdException w:name="heading 2" w:uiPriority="9" w:qFormat="1"/>
@@ -6898,7 +6725,7 @@
 </file>
 
 <file path=word/stylesWithEffects.xml><?xml version="1.0" encoding="utf-8"?>
-<w:styles xmlns:wpc="http://schemas.microsoft.com/office/word/2010/wordprocessingCanvas" xmlns:mo="http://schemas.microsoft.com/office/mac/office/2008/main" xmlns:mc="http://schemas.openxmlformats.org/markup-compatibility/2006" xmlns:mv="urn:schemas-microsoft-com:mac:vml" xmlns:o="urn:schemas-microsoft-com:office:office" xmlns:r="http://schemas.openxmlformats.org/officeDocument/2006/relationships" xmlns:m="http://schemas.openxmlformats.org/officeDocument/2006/math" xmlns:v="urn:schemas-microsoft-com:vml" xmlns:wp14="http://schemas.microsoft.com/office/word/2010/wordprocessingDrawing" xmlns:wp="http://schemas.openxmlformats.org/drawingml/2006/wordprocessingDrawing" xmlns:w10="urn:schemas-microsoft-com:office:word" xmlns:w="http://schemas.openxmlformats.org/wordprocessingml/2006/main" xmlns:w14="http://schemas.microsoft.com/office/word/2010/wordml" xmlns:wpg="http://schemas.microsoft.com/office/word/2010/wordprocessingGroup" xmlns:wpi="http://schemas.microsoft.com/office/word/2010/wordprocessingInk" xmlns:wne="http://schemas.microsoft.com/office/word/2006/wordml" xmlns:wps="http://schemas.microsoft.com/office/word/2010/wordprocessingShape" mc:Ignorable="w14 wp14">
+<w:styles xmlns:wpc="http://schemas.microsoft.com/office/word/2010/wordprocessingCanvas" xmlns:mc="http://schemas.openxmlformats.org/markup-compatibility/2006" xmlns:o="urn:schemas-microsoft-com:office:office" xmlns:r="http://schemas.openxmlformats.org/officeDocument/2006/relationships" xmlns:m="http://schemas.openxmlformats.org/officeDocument/2006/math" xmlns:v="urn:schemas-microsoft-com:vml" xmlns:wp14="http://schemas.microsoft.com/office/word/2010/wordprocessingDrawing" xmlns:wp="http://schemas.openxmlformats.org/drawingml/2006/wordprocessingDrawing" xmlns:w10="urn:schemas-microsoft-com:office:word" xmlns:w="http://schemas.openxmlformats.org/wordprocessingml/2006/main" xmlns:w14="http://schemas.microsoft.com/office/word/2010/wordml" xmlns:wpg="http://schemas.microsoft.com/office/word/2010/wordprocessingGroup" xmlns:wpi="http://schemas.microsoft.com/office/word/2010/wordprocessingInk" xmlns:wne="http://schemas.microsoft.com/office/word/2006/wordml" xmlns:wps="http://schemas.microsoft.com/office/word/2010/wordprocessingShape" mc:Ignorable="w14 wp14">
   <w:docDefaults>
     <w:rPrDefault>
       <w:rPr>
@@ -6914,7 +6741,7 @@
       </w:pPr>
     </w:pPrDefault>
   </w:docDefaults>
-  <w:latentStyles w:defLockedState="0" w:defUIPriority="99" w:defSemiHidden="1" w:defUnhideWhenUsed="1" w:defQFormat="0" w:count="276">
+  <w:latentStyles w:defLockedState="0" w:defUIPriority="99" w:defSemiHidden="1" w:defUnhideWhenUsed="1" w:defQFormat="0" w:count="267">
     <w:lsdException w:name="Normal" w:semiHidden="0" w:uiPriority="0" w:unhideWhenUsed="0" w:qFormat="1"/>
     <w:lsdException w:name="heading 1" w:semiHidden="0" w:uiPriority="9" w:unhideWhenUsed="0" w:qFormat="1"/>
     <w:lsdException w:name="heading 2" w:uiPriority="9" w:qFormat="1"/>
@@ -7628,7 +7455,7 @@
 </file>
 
 <file path=customXml/itemProps1.xml><?xml version="1.0" encoding="utf-8"?>
-<ds:datastoreItem xmlns:ds="http://schemas.openxmlformats.org/officeDocument/2006/customXml" ds:itemID="{22AB76A7-0081-5A4E-8022-E8C8F307F4DE}">
+<ds:datastoreItem xmlns:ds="http://schemas.openxmlformats.org/officeDocument/2006/customXml" ds:itemID="{936A1E3A-A8FF-413C-BC19-8AA92E378E77}">
   <ds:schemaRefs>
     <ds:schemaRef ds:uri="http://schemas.openxmlformats.org/officeDocument/2006/bibliography"/>
   </ds:schemaRefs>

</xml_diff>